<commit_message>
finish problem 1 report
</commit_message>
<xml_diff>
--- a/hw4/DIP_HW4_鍾毓安_B01902040_Report.docx
+++ b/hw4/DIP_HW4_鍾毓安_B01902040_Report.docx
@@ -3015,17 +3015,7 @@
                     <w:rFonts w:ascii="Cambria Math" w:hAnsi="Cambria Math" w:cs="Times New Roman"/>
                     <w:color w:val="000000" w:themeColor="text1"/>
                   </w:rPr>
-                  <m:t>arg</m:t>
-                </m:r>
-                <m:r>
-                  <m:rPr>
-                    <m:sty m:val="p"/>
-                  </m:rPr>
-                  <w:rPr>
-                    <w:rFonts w:ascii="Cambria Math" w:hAnsi="Cambria Math" w:cs="Times New Roman"/>
-                    <w:color w:val="000000" w:themeColor="text1"/>
-                  </w:rPr>
-                  <m:t>max</m:t>
+                  <m:t>argmax</m:t>
                 </m:r>
               </m:e>
               <m:lim>
@@ -3302,21 +3292,16 @@
         </w:rPr>
         <w:t>. Those six misclassified instances are somewhat originally hard to be classified and the misclassifications are understandable, for example:</w:t>
       </w:r>
-    </w:p>
-    <w:p>
-      <w:pPr>
-        <w:pStyle w:val="a4"/>
-        <w:ind w:leftChars="0" w:left="360"/>
-        <w:rPr>
-          <w:rFonts w:ascii="Times New Roman" w:hAnsi="Times New Roman" w:cs="Times New Roman"/>
-          <w:color w:val="000000" w:themeColor="text1"/>
-        </w:rPr>
-      </w:pPr>
-      <w:r>
-        <w:rPr>
-          <w:rFonts w:ascii="Times New Roman" w:hAnsi="Times New Roman" w:cs="Times New Roman"/>
+      <w:r>
+        <w:rPr>
+          <w:rFonts w:ascii="Times New Roman" w:hAnsi="Times New Roman" w:cs="Times New Roman"/>
+          <w:color w:val="000000" w:themeColor="text1"/>
+        </w:rPr>
+        <w:t xml:space="preserve"> </w:t>
+      </w:r>
+      <w:r>
+        <w:rPr>
           <w:noProof/>
-          <w:color w:val="000000" w:themeColor="text1"/>
         </w:rPr>
         <w:drawing>
           <wp:inline distT="0" distB="0" distL="0" distR="0" wp14:anchorId="6785DAF7" wp14:editId="340325A3">
@@ -3383,9 +3368,7 @@
       </w:r>
       <w:r>
         <w:rPr>
-          <w:rFonts w:ascii="Times New Roman" w:hAnsi="Times New Roman" w:cs="Times New Roman"/>
           <w:noProof/>
-          <w:color w:val="000000" w:themeColor="text1"/>
         </w:rPr>
         <w:drawing>
           <wp:inline distT="0" distB="0" distL="0" distR="0" wp14:anchorId="16B5618C" wp14:editId="4703DFD6">
@@ -3446,17 +3429,222 @@
     </w:p>
     <w:p>
       <w:pPr>
-        <w:rPr>
-          <w:rFonts w:ascii="Times New Roman" w:hAnsi="Times New Roman" w:cs="Times New Roman"/>
-          <w:color w:val="000000" w:themeColor="text1"/>
-        </w:rPr>
-      </w:pPr>
+        <w:jc w:val="center"/>
+        <w:rPr>
+          <w:rFonts w:ascii="Times New Roman" w:hAnsi="Times New Roman" w:cs="Times New Roman"/>
+          <w:color w:val="000000" w:themeColor="text1"/>
+        </w:rPr>
+      </w:pPr>
+      <w:r>
+        <w:rPr>
+          <w:rFonts w:ascii="Times New Roman" w:hAnsi="Times New Roman" w:cs="Times New Roman"/>
+          <w:noProof/>
+          <w:color w:val="000000" w:themeColor="text1"/>
+        </w:rPr>
+        <w:drawing>
+          <wp:inline distT="0" distB="0" distL="0" distR="0" wp14:anchorId="439450BF" wp14:editId="5B4051B6">
+            <wp:extent cx="6636385" cy="3440430"/>
+            <wp:effectExtent l="0" t="0" r="0" b="0"/>
+            <wp:docPr id="10" name="圖片 10" descr="../../../../../Desktop/flow_chart."/>
+            <wp:cNvGraphicFramePr>
+              <a:graphicFrameLocks xmlns:a="http://schemas.openxmlformats.org/drawingml/2006/main" noChangeAspect="1"/>
+            </wp:cNvGraphicFramePr>
+            <a:graphic xmlns:a="http://schemas.openxmlformats.org/drawingml/2006/main">
+              <a:graphicData uri="http://schemas.openxmlformats.org/drawingml/2006/picture">
+                <pic:pic xmlns:pic="http://schemas.openxmlformats.org/drawingml/2006/picture">
+                  <pic:nvPicPr>
+                    <pic:cNvPr id="0" name="Picture 1" descr="../../../../../Desktop/flow_chart."/>
+                    <pic:cNvPicPr>
+                      <a:picLocks noChangeAspect="1" noChangeArrowheads="1"/>
+                    </pic:cNvPicPr>
+                  </pic:nvPicPr>
+                  <pic:blipFill>
+                    <a:blip r:embed="rId19">
+                      <a:extLst>
+                        <a:ext uri="{28A0092B-C50C-407E-A947-70E740481C1C}">
+                          <a14:useLocalDpi xmlns:a14="http://schemas.microsoft.com/office/drawing/2010/main" val="0"/>
+                        </a:ext>
+                      </a:extLst>
+                    </a:blip>
+                    <a:srcRect/>
+                    <a:stretch>
+                      <a:fillRect/>
+                    </a:stretch>
+                  </pic:blipFill>
+                  <pic:spPr bwMode="auto">
+                    <a:xfrm>
+                      <a:off x="0" y="0"/>
+                      <a:ext cx="6636385" cy="3440430"/>
+                    </a:xfrm>
+                    <a:prstGeom prst="rect">
+                      <a:avLst/>
+                    </a:prstGeom>
+                    <a:noFill/>
+                    <a:ln>
+                      <a:noFill/>
+                    </a:ln>
+                  </pic:spPr>
+                </pic:pic>
+              </a:graphicData>
+            </a:graphic>
+          </wp:inline>
+        </w:drawing>
+      </w:r>
     </w:p>
     <w:p>
       <w:pPr>
-        <w:rPr>
-          <w:rFonts w:ascii="Times New Roman" w:hAnsi="Times New Roman" w:cs="Times New Roman"/>
-          <w:color w:val="000000" w:themeColor="text1"/>
+        <w:jc w:val="center"/>
+        <w:rPr>
+          <w:rFonts w:ascii="Times New Roman" w:hAnsi="Times New Roman" w:cs="Times New Roman"/>
+          <w:color w:val="000000" w:themeColor="text1"/>
+          <w:sz w:val="22"/>
+          <w:szCs w:val="22"/>
+        </w:rPr>
+      </w:pPr>
+      <w:r>
+        <w:rPr>
+          <w:rFonts w:ascii="Times New Roman" w:hAnsi="Times New Roman" w:cs="Times New Roman"/>
+          <w:color w:val="000000" w:themeColor="text1"/>
+          <w:sz w:val="22"/>
+          <w:szCs w:val="22"/>
+        </w:rPr>
+        <w:t xml:space="preserve">Figure 1-3: </w:t>
+      </w:r>
+      <w:r>
+        <w:rPr>
+          <w:rFonts w:ascii="Times New Roman" w:hAnsi="Times New Roman" w:cs="Times New Roman"/>
+          <w:color w:val="000000" w:themeColor="text1"/>
+          <w:sz w:val="22"/>
+          <w:szCs w:val="22"/>
+        </w:rPr>
+        <w:t>Work flow</w:t>
+      </w:r>
+      <w:r>
+        <w:rPr>
+          <w:rFonts w:ascii="Times New Roman" w:hAnsi="Times New Roman" w:cs="Times New Roman"/>
+          <w:color w:val="000000" w:themeColor="text1"/>
+          <w:sz w:val="22"/>
+          <w:szCs w:val="22"/>
+        </w:rPr>
+        <w:t xml:space="preserve"> of Problem 1.</w:t>
+      </w:r>
+      <w:r>
+        <w:rPr>
+          <w:rFonts w:ascii="Times New Roman" w:hAnsi="Times New Roman" w:cs="Times New Roman"/>
+          <w:color w:val="000000" w:themeColor="text1"/>
+          <w:sz w:val="22"/>
+          <w:szCs w:val="22"/>
+        </w:rPr>
+        <w:t xml:space="preserve"> Note that the order of</w:t>
+      </w:r>
+    </w:p>
+    <w:p>
+      <w:pPr>
+        <w:jc w:val="center"/>
+        <w:rPr>
+          <w:rFonts w:ascii="Times New Roman" w:hAnsi="Times New Roman" w:cs="Times New Roman"/>
+          <w:color w:val="000000" w:themeColor="text1"/>
+          <w:sz w:val="22"/>
+          <w:szCs w:val="22"/>
+        </w:rPr>
+      </w:pPr>
+      <w:r>
+        <w:rPr>
+          <w:rFonts w:ascii="Times New Roman" w:hAnsi="Times New Roman" w:cs="Times New Roman"/>
+          <w:color w:val="000000" w:themeColor="text1"/>
+          <w:sz w:val="22"/>
+          <w:szCs w:val="22"/>
+        </w:rPr>
+        <w:t xml:space="preserve">Processing Sample1.raw and Processing </w:t>
+      </w:r>
+      <w:proofErr w:type="spellStart"/>
+      <w:r>
+        <w:rPr>
+          <w:rFonts w:ascii="Times New Roman" w:hAnsi="Times New Roman" w:cs="Times New Roman"/>
+          <w:color w:val="000000" w:themeColor="text1"/>
+          <w:sz w:val="22"/>
+          <w:szCs w:val="22"/>
+        </w:rPr>
+        <w:t>TrainingSet.raw</w:t>
+      </w:r>
+      <w:proofErr w:type="spellEnd"/>
+      <w:r>
+        <w:rPr>
+          <w:rFonts w:ascii="Times New Roman" w:hAnsi="Times New Roman" w:cs="Times New Roman"/>
+          <w:color w:val="000000" w:themeColor="text1"/>
+          <w:sz w:val="22"/>
+          <w:szCs w:val="22"/>
+        </w:rPr>
+        <w:t xml:space="preserve"> does not matter,</w:t>
+      </w:r>
+    </w:p>
+    <w:p>
+      <w:pPr>
+        <w:jc w:val="center"/>
+        <w:rPr>
+          <w:rFonts w:ascii="Times New Roman" w:hAnsi="Times New Roman" w:cs="Times New Roman"/>
+          <w:color w:val="000000" w:themeColor="text1"/>
+          <w:sz w:val="22"/>
+          <w:szCs w:val="22"/>
+        </w:rPr>
+      </w:pPr>
+      <w:r>
+        <w:rPr>
+          <w:rFonts w:ascii="Times New Roman" w:hAnsi="Times New Roman" w:cs="Times New Roman"/>
+          <w:color w:val="000000" w:themeColor="text1"/>
+          <w:sz w:val="22"/>
+          <w:szCs w:val="22"/>
+        </w:rPr>
+        <w:t xml:space="preserve">as long as </w:t>
+      </w:r>
+      <w:proofErr w:type="gramStart"/>
+      <w:r>
+        <w:rPr>
+          <w:rFonts w:ascii="Times New Roman" w:hAnsi="Times New Roman" w:cs="Times New Roman"/>
+          <w:color w:val="000000" w:themeColor="text1"/>
+          <w:sz w:val="22"/>
+          <w:szCs w:val="22"/>
+        </w:rPr>
+        <w:t>Ins</w:t>
+      </w:r>
+      <w:proofErr w:type="gramEnd"/>
+      <w:r>
+        <w:rPr>
+          <w:rFonts w:ascii="Times New Roman" w:hAnsi="Times New Roman" w:cs="Times New Roman"/>
+          <w:color w:val="000000" w:themeColor="text1"/>
+          <w:sz w:val="22"/>
+          <w:szCs w:val="22"/>
+        </w:rPr>
+        <w:t xml:space="preserve"> and </w:t>
+      </w:r>
+      <w:proofErr w:type="spellStart"/>
+      <w:r>
+        <w:rPr>
+          <w:rFonts w:ascii="Times New Roman" w:hAnsi="Times New Roman" w:cs="Times New Roman"/>
+          <w:color w:val="000000" w:themeColor="text1"/>
+          <w:sz w:val="22"/>
+          <w:szCs w:val="22"/>
+        </w:rPr>
+        <w:t>Cls</w:t>
+      </w:r>
+      <w:proofErr w:type="spellEnd"/>
+      <w:r>
+        <w:rPr>
+          <w:rFonts w:ascii="Times New Roman" w:hAnsi="Times New Roman" w:cs="Times New Roman"/>
+          <w:color w:val="000000" w:themeColor="text1"/>
+          <w:sz w:val="22"/>
+          <w:szCs w:val="22"/>
+        </w:rPr>
+        <w:t xml:space="preserve"> are generated before the Pair-wise image matching.</w:t>
+      </w:r>
+    </w:p>
+    <w:p>
+      <w:pPr>
+        <w:rPr>
+          <w:rFonts w:ascii="Times New Roman" w:hAnsi="Times New Roman" w:cs="Times New Roman"/>
+          <w:color w:val="000000" w:themeColor="text1"/>
+          <w:sz w:val="22"/>
+          <w:szCs w:val="22"/>
         </w:rPr>
       </w:pPr>
       <w:bookmarkStart w:id="0" w:name="_GoBack"/>
@@ -3465,14 +3653,6 @@
     <w:p>
       <w:pPr>
         <w:rPr>
-          <w:rFonts w:ascii="Times New Roman" w:hAnsi="Times New Roman" w:cs="Times New Roman"/>
-          <w:color w:val="000000" w:themeColor="text1"/>
-        </w:rPr>
-      </w:pPr>
-    </w:p>
-    <w:p>
-      <w:pPr>
-        <w:rPr>
           <w:rStyle w:val="a3"/>
           <w:rFonts w:ascii="Times New Roman" w:hAnsi="Times New Roman" w:cs="Times New Roman"/>
           <w:b/>
@@ -3490,6 +3670,7 @@
           <w:sz w:val="28"/>
           <w:szCs w:val="28"/>
         </w:rPr>
+        <w:lastRenderedPageBreak/>
         <w:t>Problem 2:</w:t>
       </w:r>
       <w:r>
@@ -4013,7 +4194,6 @@
           <w:rFonts w:ascii="Times New Roman" w:hAnsi="Times New Roman" w:cs="Times New Roman"/>
           <w:color w:val="000000" w:themeColor="text1"/>
         </w:rPr>
-        <w:lastRenderedPageBreak/>
         <w:t xml:space="preserve">Transfer </w:t>
       </w:r>
       <m:oMath>

</xml_diff>

<commit_message>
finish problem 1 and 2 report
</commit_message>
<xml_diff>
--- a/hw4/DIP_HW4_鍾毓安_B01902040_Report.docx
+++ b/hw4/DIP_HW4_鍾毓安_B01902040_Report.docx
@@ -1560,7 +1560,14 @@
           <w:rFonts w:ascii="Times New Roman" w:hAnsi="Times New Roman" w:cs="Times New Roman"/>
           <w:color w:val="000000" w:themeColor="text1"/>
         </w:rPr>
-        <w:t xml:space="preserve">Figure 1-3 is the work flow of </w:t>
+        <w:t>Figure 1-3 is the flow chart</w:t>
+      </w:r>
+      <w:r>
+        <w:rPr>
+          <w:rFonts w:ascii="Times New Roman" w:hAnsi="Times New Roman" w:cs="Times New Roman"/>
+          <w:color w:val="000000" w:themeColor="text1"/>
+        </w:rPr>
+        <w:t xml:space="preserve"> of </w:t>
       </w:r>
       <w:proofErr w:type="spellStart"/>
       <w:r>
@@ -2628,7 +2635,25 @@
           <w:sz w:val="22"/>
           <w:szCs w:val="22"/>
         </w:rPr>
-        <w:t>Figure 1-4: Three pairs of before-&amp;-after examples are shown.</w:t>
+        <w:t>Figure 1-4: Three p</w:t>
+      </w:r>
+      <w:r>
+        <w:rPr>
+          <w:rFonts w:ascii="Times New Roman" w:hAnsi="Times New Roman" w:cs="Times New Roman"/>
+          <w:color w:val="000000" w:themeColor="text1"/>
+          <w:sz w:val="22"/>
+          <w:szCs w:val="22"/>
+        </w:rPr>
+        <w:t>airs of before</w:t>
+      </w:r>
+      <w:r>
+        <w:rPr>
+          <w:rFonts w:ascii="Times New Roman" w:hAnsi="Times New Roman" w:cs="Times New Roman"/>
+          <w:color w:val="000000" w:themeColor="text1"/>
+          <w:sz w:val="22"/>
+          <w:szCs w:val="22"/>
+        </w:rPr>
+        <w:t>-after examples are shown.</w:t>
       </w:r>
     </w:p>
     <w:p>
@@ -3517,7 +3542,7 @@
           <w:sz w:val="22"/>
           <w:szCs w:val="22"/>
         </w:rPr>
-        <w:t>Work flow</w:t>
+        <w:t>Flow chart</w:t>
       </w:r>
       <w:r>
         <w:rPr>
@@ -3647,8 +3672,6 @@
           <w:szCs w:val="22"/>
         </w:rPr>
       </w:pPr>
-      <w:bookmarkStart w:id="0" w:name="_GoBack"/>
-      <w:bookmarkEnd w:id="0"/>
     </w:p>
     <w:p>
       <w:pPr>
@@ -3732,29 +3755,1736 @@
     </w:p>
     <w:p>
       <w:pPr>
-        <w:rPr>
-          <w:rFonts w:ascii="Times New Roman" w:hAnsi="Times New Roman" w:cs="Times New Roman"/>
-          <w:color w:val="000000" w:themeColor="text1"/>
-        </w:rPr>
-      </w:pPr>
-      <w:r>
-        <w:rPr>
-          <w:rFonts w:ascii="Times New Roman" w:hAnsi="Times New Roman" w:cs="Times New Roman"/>
-          <w:color w:val="000000" w:themeColor="text1"/>
-        </w:rPr>
-        <w:t>https://www.csie.ntu.edu.tw/~b01902040/doc/DIP_hw4_Q2_Skeletonize.gif</w:t>
+        <w:pStyle w:val="a4"/>
+        <w:numPr>
+          <w:ilvl w:val="0"/>
+          <w:numId w:val="34"/>
+        </w:numPr>
+        <w:ind w:leftChars="0"/>
+        <w:rPr>
+          <w:rFonts w:ascii="Times New Roman" w:hAnsi="Times New Roman" w:cs="Times New Roman"/>
+          <w:color w:val="000000" w:themeColor="text1"/>
+        </w:rPr>
+      </w:pPr>
+      <w:r>
+        <w:rPr>
+          <w:rFonts w:ascii="Times New Roman" w:hAnsi="Times New Roman" w:cs="Times New Roman"/>
+          <w:color w:val="000000" w:themeColor="text1"/>
+        </w:rPr>
+        <w:t>Skeletonizing</w:t>
+      </w:r>
+      <w:r>
+        <w:rPr>
+          <w:rFonts w:ascii="Times New Roman" w:hAnsi="Times New Roman" w:cs="Times New Roman"/>
+          <w:color w:val="000000" w:themeColor="text1"/>
+        </w:rPr>
+        <w:t xml:space="preserve">: </w:t>
+      </w:r>
+      <w:proofErr w:type="spellStart"/>
+      <w:r>
+        <w:rPr>
+          <w:rFonts w:ascii="Times New Roman" w:hAnsi="Times New Roman" w:cs="Times New Roman"/>
+          <w:color w:val="000000" w:themeColor="text1"/>
+        </w:rPr>
+        <w:t>skeletonizeImage.m</w:t>
+      </w:r>
+      <w:proofErr w:type="spellEnd"/>
+      <w:r>
+        <w:rPr>
+          <w:rFonts w:ascii="Times New Roman" w:hAnsi="Times New Roman" w:cs="Times New Roman"/>
+          <w:color w:val="000000" w:themeColor="text1"/>
+        </w:rPr>
+        <w:t xml:space="preserve"> skeletonizes Sample2.raw</w:t>
+      </w:r>
+      <w:r>
+        <w:rPr>
+          <w:rFonts w:ascii="Times New Roman" w:hAnsi="Times New Roman" w:cs="Times New Roman"/>
+          <w:color w:val="000000" w:themeColor="text1"/>
+        </w:rPr>
+        <w:t>, denoted as S2,</w:t>
+      </w:r>
+      <w:r>
+        <w:rPr>
+          <w:rFonts w:ascii="Times New Roman" w:hAnsi="Times New Roman" w:cs="Times New Roman"/>
+          <w:color w:val="000000" w:themeColor="text1"/>
+        </w:rPr>
+        <w:t xml:space="preserve"> into the first expected image. Figure 2-1 is the flow chart </w:t>
+      </w:r>
+      <w:proofErr w:type="spellStart"/>
+      <w:r>
+        <w:rPr>
+          <w:rFonts w:ascii="Times New Roman" w:hAnsi="Times New Roman" w:cs="Times New Roman"/>
+          <w:color w:val="000000" w:themeColor="text1"/>
+        </w:rPr>
+        <w:t>skeletonizeImage.m</w:t>
+      </w:r>
+      <w:proofErr w:type="spellEnd"/>
+      <w:r>
+        <w:rPr>
+          <w:rFonts w:ascii="Times New Roman" w:hAnsi="Times New Roman" w:cs="Times New Roman"/>
+          <w:color w:val="000000" w:themeColor="text1"/>
+        </w:rPr>
+        <w:t>.</w:t>
       </w:r>
     </w:p>
     <w:p>
       <w:pPr>
-        <w:rPr>
-          <w:rFonts w:ascii="Times New Roman" w:hAnsi="Times New Roman" w:cs="Times New Roman"/>
-          <w:color w:val="000000" w:themeColor="text1"/>
-        </w:rPr>
-      </w:pPr>
+        <w:jc w:val="center"/>
+        <w:rPr>
+          <w:rFonts w:ascii="Times New Roman" w:hAnsi="Times New Roman" w:cs="Times New Roman"/>
+          <w:color w:val="000000" w:themeColor="text1"/>
+        </w:rPr>
+      </w:pPr>
+      <w:r>
+        <w:rPr>
+          <w:noProof/>
+        </w:rPr>
+        <w:drawing>
+          <wp:inline distT="0" distB="0" distL="0" distR="0" wp14:anchorId="31A527FC" wp14:editId="3DC80690">
+            <wp:extent cx="6820126" cy="2307527"/>
+            <wp:effectExtent l="0" t="0" r="0" b="4445"/>
+            <wp:docPr id="15" name="圖片 15" descr="../../../../../Desktop/skeletonize_flow_chart."/>
+            <wp:cNvGraphicFramePr>
+              <a:graphicFrameLocks xmlns:a="http://schemas.openxmlformats.org/drawingml/2006/main" noChangeAspect="1"/>
+            </wp:cNvGraphicFramePr>
+            <a:graphic xmlns:a="http://schemas.openxmlformats.org/drawingml/2006/main">
+              <a:graphicData uri="http://schemas.openxmlformats.org/drawingml/2006/picture">
+                <pic:pic xmlns:pic="http://schemas.openxmlformats.org/drawingml/2006/picture">
+                  <pic:nvPicPr>
+                    <pic:cNvPr id="0" name="Picture 2" descr="../../../../../Desktop/skeletonize_flow_chart."/>
+                    <pic:cNvPicPr>
+                      <a:picLocks noChangeAspect="1" noChangeArrowheads="1"/>
+                    </pic:cNvPicPr>
+                  </pic:nvPicPr>
+                  <pic:blipFill>
+                    <a:blip r:embed="rId20">
+                      <a:extLst>
+                        <a:ext uri="{28A0092B-C50C-407E-A947-70E740481C1C}">
+                          <a14:useLocalDpi xmlns:a14="http://schemas.microsoft.com/office/drawing/2010/main" val="0"/>
+                        </a:ext>
+                      </a:extLst>
+                    </a:blip>
+                    <a:srcRect/>
+                    <a:stretch>
+                      <a:fillRect/>
+                    </a:stretch>
+                  </pic:blipFill>
+                  <pic:spPr bwMode="auto">
+                    <a:xfrm>
+                      <a:off x="0" y="0"/>
+                      <a:ext cx="6831972" cy="2311535"/>
+                    </a:xfrm>
+                    <a:prstGeom prst="rect">
+                      <a:avLst/>
+                    </a:prstGeom>
+                    <a:noFill/>
+                    <a:ln>
+                      <a:noFill/>
+                    </a:ln>
+                  </pic:spPr>
+                </pic:pic>
+              </a:graphicData>
+            </a:graphic>
+          </wp:inline>
+        </w:drawing>
+      </w:r>
     </w:p>
     <w:p>
       <w:pPr>
+        <w:pStyle w:val="a4"/>
+        <w:ind w:leftChars="0" w:left="360"/>
+        <w:jc w:val="center"/>
+        <w:rPr>
+          <w:rFonts w:ascii="Times New Roman" w:hAnsi="Times New Roman" w:cs="Times New Roman"/>
+          <w:color w:val="000000" w:themeColor="text1"/>
+          <w:sz w:val="22"/>
+          <w:szCs w:val="22"/>
+        </w:rPr>
+      </w:pPr>
+      <w:r>
+        <w:rPr>
+          <w:rFonts w:ascii="Times New Roman" w:hAnsi="Times New Roman" w:cs="Times New Roman"/>
+          <w:color w:val="000000" w:themeColor="text1"/>
+          <w:sz w:val="22"/>
+          <w:szCs w:val="22"/>
+        </w:rPr>
+        <w:t xml:space="preserve">Figure 2-1: Flow chart of </w:t>
+      </w:r>
+      <w:proofErr w:type="spellStart"/>
+      <w:r>
+        <w:rPr>
+          <w:rFonts w:ascii="Times New Roman" w:hAnsi="Times New Roman" w:cs="Times New Roman"/>
+          <w:color w:val="000000" w:themeColor="text1"/>
+          <w:sz w:val="22"/>
+          <w:szCs w:val="22"/>
+        </w:rPr>
+        <w:t>skeletonizeImage.m</w:t>
+      </w:r>
+      <w:proofErr w:type="spellEnd"/>
+      <w:r>
+        <w:rPr>
+          <w:rFonts w:ascii="Times New Roman" w:hAnsi="Times New Roman" w:cs="Times New Roman"/>
+          <w:color w:val="000000" w:themeColor="text1"/>
+          <w:sz w:val="22"/>
+          <w:szCs w:val="22"/>
+        </w:rPr>
+        <w:t>.</w:t>
+      </w:r>
+      <w:r>
+        <w:rPr>
+          <w:rFonts w:ascii="Times New Roman" w:hAnsi="Times New Roman" w:cs="Times New Roman"/>
+          <w:color w:val="000000" w:themeColor="text1"/>
+          <w:sz w:val="22"/>
+          <w:szCs w:val="22"/>
+        </w:rPr>
+        <w:t xml:space="preserve"> </w:t>
+      </w:r>
+      <w:r>
+        <w:rPr>
+          <w:rFonts w:ascii="Times New Roman" w:hAnsi="Times New Roman" w:cs="Times New Roman"/>
+          <w:color w:val="000000" w:themeColor="text1"/>
+          <w:sz w:val="22"/>
+          <w:szCs w:val="22"/>
+        </w:rPr>
+        <w:t xml:space="preserve">The conditional and unconditional mark patterns are referenced from: </w:t>
+      </w:r>
+      <w:hyperlink r:id="rId21" w:history="1">
+        <w:r>
+          <w:rPr>
+            <w:rStyle w:val="a3"/>
+            <w:rFonts w:ascii="Times New Roman" w:hAnsi="Times New Roman" w:cs="Times New Roman"/>
+            <w:sz w:val="22"/>
+            <w:szCs w:val="22"/>
+          </w:rPr>
+          <w:t>https://www.coursehero.com/file/6654786/patterntables/</w:t>
+        </w:r>
+      </w:hyperlink>
+      <w:r>
+        <w:rPr>
+          <w:rFonts w:ascii="Times New Roman" w:hAnsi="Times New Roman" w:cs="Times New Roman"/>
+          <w:color w:val="000000" w:themeColor="text1"/>
+          <w:sz w:val="22"/>
+          <w:szCs w:val="22"/>
+        </w:rPr>
+        <w:t>.</w:t>
+      </w:r>
+    </w:p>
+    <w:p>
+      <w:pPr>
+        <w:pStyle w:val="a4"/>
+        <w:ind w:leftChars="0" w:left="360"/>
+        <w:rPr>
+          <w:rFonts w:ascii="Times New Roman" w:hAnsi="Times New Roman" w:cs="Times New Roman"/>
+          <w:color w:val="000000" w:themeColor="text1"/>
+        </w:rPr>
+      </w:pPr>
+      <w:r>
+        <w:rPr>
+          <w:rFonts w:ascii="Times New Roman" w:hAnsi="Times New Roman" w:cs="Times New Roman"/>
+          <w:color w:val="000000" w:themeColor="text1"/>
+        </w:rPr>
+        <w:t>The process of skeletonizing is very</w:t>
+      </w:r>
+      <w:r>
+        <w:rPr>
+          <w:rFonts w:ascii="Times New Roman" w:hAnsi="Times New Roman" w:cs="Times New Roman"/>
+          <w:color w:val="000000" w:themeColor="text1"/>
+        </w:rPr>
+        <w:t xml:space="preserve"> interesting, so I mad</w:t>
+      </w:r>
+      <w:r>
+        <w:rPr>
+          <w:rFonts w:ascii="Times New Roman" w:hAnsi="Times New Roman" w:cs="Times New Roman"/>
+          <w:color w:val="000000" w:themeColor="text1"/>
+        </w:rPr>
+        <w:t>e the following</w:t>
+      </w:r>
+      <w:r>
+        <w:rPr>
+          <w:rFonts w:ascii="Times New Roman" w:hAnsi="Times New Roman" w:cs="Times New Roman"/>
+          <w:color w:val="000000" w:themeColor="text1"/>
+        </w:rPr>
+        <w:t xml:space="preserve"> animation</w:t>
+      </w:r>
+      <w:r>
+        <w:rPr>
+          <w:rFonts w:ascii="Times New Roman" w:hAnsi="Times New Roman" w:cs="Times New Roman"/>
+          <w:color w:val="000000" w:themeColor="text1"/>
+        </w:rPr>
+        <w:t>, which shows the regions that is going to be removed in each round</w:t>
+      </w:r>
+      <w:r>
+        <w:rPr>
+          <w:rFonts w:ascii="Times New Roman" w:hAnsi="Times New Roman" w:cs="Times New Roman"/>
+          <w:color w:val="000000" w:themeColor="text1"/>
+        </w:rPr>
+        <w:t>:</w:t>
+      </w:r>
+    </w:p>
+    <w:p>
+      <w:pPr>
+        <w:jc w:val="center"/>
+        <w:rPr>
+          <w:rFonts w:ascii="Times New Roman" w:hAnsi="Times New Roman" w:cs="Times New Roman"/>
+          <w:color w:val="000000" w:themeColor="text1"/>
+        </w:rPr>
+      </w:pPr>
+      <w:hyperlink r:id="rId22" w:history="1">
+        <w:r>
+          <w:rPr>
+            <w:rStyle w:val="a3"/>
+            <w:rFonts w:ascii="Times New Roman" w:hAnsi="Times New Roman" w:cs="Times New Roman"/>
+          </w:rPr>
+          <w:t>https://www.csie.ntu.edu.tw/~b01902040/doc/DIP_hw4_Q2_Skel</w:t>
+        </w:r>
+        <w:r>
+          <w:rPr>
+            <w:rStyle w:val="a3"/>
+            <w:rFonts w:ascii="Times New Roman" w:hAnsi="Times New Roman" w:cs="Times New Roman"/>
+          </w:rPr>
+          <w:t>e</w:t>
+        </w:r>
+        <w:r>
+          <w:rPr>
+            <w:rStyle w:val="a3"/>
+            <w:rFonts w:ascii="Times New Roman" w:hAnsi="Times New Roman" w:cs="Times New Roman"/>
+          </w:rPr>
+          <w:t>tonize.gif</w:t>
+        </w:r>
+      </w:hyperlink>
+      <w:r>
+        <w:rPr>
+          <w:rFonts w:ascii="Times New Roman" w:hAnsi="Times New Roman" w:cs="Times New Roman"/>
+          <w:color w:val="000000" w:themeColor="text1"/>
+        </w:rPr>
+        <w:t>.</w:t>
+      </w:r>
+    </w:p>
+    <w:p>
+      <w:pPr>
+        <w:pStyle w:val="a4"/>
+        <w:ind w:leftChars="0" w:left="360"/>
+        <w:rPr>
+          <w:rFonts w:ascii="Times New Roman" w:hAnsi="Times New Roman" w:cs="Times New Roman"/>
+          <w:color w:val="000000" w:themeColor="text1"/>
+        </w:rPr>
+      </w:pPr>
+      <w:r>
+        <w:rPr>
+          <w:rFonts w:ascii="Times New Roman" w:hAnsi="Times New Roman" w:cs="Times New Roman"/>
+          <w:color w:val="000000" w:themeColor="text1"/>
+        </w:rPr>
+        <w:t>Figure 2-2 shows the skeletonized Sample2.raw.</w:t>
+      </w:r>
+    </w:p>
+    <w:p>
+      <w:pPr>
+        <w:jc w:val="center"/>
+        <w:rPr>
+          <w:rFonts w:ascii="Times New Roman" w:hAnsi="Times New Roman" w:cs="Times New Roman"/>
+          <w:color w:val="000000" w:themeColor="text1"/>
+        </w:rPr>
+      </w:pPr>
+      <w:r>
+        <w:rPr>
+          <w:rFonts w:ascii="Times New Roman" w:hAnsi="Times New Roman" w:cs="Times New Roman"/>
+          <w:noProof/>
+          <w:color w:val="000000" w:themeColor="text1"/>
+        </w:rPr>
+        <w:drawing>
+          <wp:inline distT="0" distB="0" distL="0" distR="0" wp14:anchorId="1D07F130" wp14:editId="0B477285">
+            <wp:extent cx="2520000" cy="2520000"/>
+            <wp:effectExtent l="0" t="0" r="0" b="0"/>
+            <wp:docPr id="16" name="圖片 16" descr="rslt_images/Sample2_skeletonized.png"/>
+            <wp:cNvGraphicFramePr>
+              <a:graphicFrameLocks xmlns:a="http://schemas.openxmlformats.org/drawingml/2006/main" noChangeAspect="1"/>
+            </wp:cNvGraphicFramePr>
+            <a:graphic xmlns:a="http://schemas.openxmlformats.org/drawingml/2006/main">
+              <a:graphicData uri="http://schemas.openxmlformats.org/drawingml/2006/picture">
+                <pic:pic xmlns:pic="http://schemas.openxmlformats.org/drawingml/2006/picture">
+                  <pic:nvPicPr>
+                    <pic:cNvPr id="0" name="Picture 3" descr="rslt_images/Sample2_skeletonized.png"/>
+                    <pic:cNvPicPr>
+                      <a:picLocks noChangeAspect="1" noChangeArrowheads="1"/>
+                    </pic:cNvPicPr>
+                  </pic:nvPicPr>
+                  <pic:blipFill>
+                    <a:blip r:embed="rId23">
+                      <a:extLst>
+                        <a:ext uri="{28A0092B-C50C-407E-A947-70E740481C1C}">
+                          <a14:useLocalDpi xmlns:a14="http://schemas.microsoft.com/office/drawing/2010/main" val="0"/>
+                        </a:ext>
+                      </a:extLst>
+                    </a:blip>
+                    <a:srcRect/>
+                    <a:stretch>
+                      <a:fillRect/>
+                    </a:stretch>
+                  </pic:blipFill>
+                  <pic:spPr bwMode="auto">
+                    <a:xfrm>
+                      <a:off x="0" y="0"/>
+                      <a:ext cx="2520000" cy="2520000"/>
+                    </a:xfrm>
+                    <a:prstGeom prst="rect">
+                      <a:avLst/>
+                    </a:prstGeom>
+                    <a:noFill/>
+                    <a:ln>
+                      <a:noFill/>
+                    </a:ln>
+                  </pic:spPr>
+                </pic:pic>
+              </a:graphicData>
+            </a:graphic>
+          </wp:inline>
+        </w:drawing>
+      </w:r>
+    </w:p>
+    <w:p>
+      <w:pPr>
+        <w:jc w:val="center"/>
+        <w:rPr>
+          <w:rFonts w:ascii="Times New Roman" w:hAnsi="Times New Roman" w:cs="Times New Roman"/>
+          <w:color w:val="000000" w:themeColor="text1"/>
+          <w:sz w:val="22"/>
+          <w:szCs w:val="22"/>
+        </w:rPr>
+      </w:pPr>
+      <w:r>
+        <w:rPr>
+          <w:rFonts w:ascii="Times New Roman" w:hAnsi="Times New Roman" w:cs="Times New Roman"/>
+          <w:color w:val="000000" w:themeColor="text1"/>
+          <w:sz w:val="22"/>
+          <w:szCs w:val="22"/>
+        </w:rPr>
+        <w:t>Figure 2-2: The skeletonized Sample2.raw</w:t>
+      </w:r>
+    </w:p>
+    <w:p>
+      <w:pPr>
+        <w:pStyle w:val="a4"/>
+        <w:numPr>
+          <w:ilvl w:val="0"/>
+          <w:numId w:val="34"/>
+        </w:numPr>
+        <w:ind w:leftChars="0"/>
+        <w:rPr>
+          <w:rFonts w:ascii="Times New Roman" w:hAnsi="Times New Roman" w:cs="Times New Roman"/>
+          <w:color w:val="000000" w:themeColor="text1"/>
+        </w:rPr>
+      </w:pPr>
+      <w:r>
+        <w:rPr>
+          <w:rFonts w:ascii="Times New Roman" w:hAnsi="Times New Roman" w:cs="Times New Roman"/>
+          <w:color w:val="000000" w:themeColor="text1"/>
+        </w:rPr>
+        <w:t>Boundary E</w:t>
+      </w:r>
+      <w:r>
+        <w:rPr>
+          <w:rFonts w:ascii="Times New Roman" w:hAnsi="Times New Roman" w:cs="Times New Roman"/>
+          <w:color w:val="000000" w:themeColor="text1"/>
+        </w:rPr>
+        <w:t>xtraction</w:t>
+      </w:r>
+      <w:r>
+        <w:rPr>
+          <w:rFonts w:ascii="Times New Roman" w:hAnsi="Times New Roman" w:cs="Times New Roman"/>
+          <w:color w:val="000000" w:themeColor="text1"/>
+        </w:rPr>
+        <w:t xml:space="preserve">: </w:t>
+      </w:r>
+      <w:r>
+        <w:rPr>
+          <w:rFonts w:ascii="Times New Roman" w:hAnsi="Times New Roman" w:cs="Times New Roman"/>
+          <w:color w:val="000000" w:themeColor="text1"/>
+        </w:rPr>
+        <w:t xml:space="preserve">For a given image </w:t>
+      </w:r>
+      <m:oMath>
+        <m:r>
+          <w:rPr>
+            <w:rFonts w:ascii="Cambria Math" w:hAnsi="Cambria Math" w:cs="Times New Roman"/>
+            <w:color w:val="000000" w:themeColor="text1"/>
+          </w:rPr>
+          <m:t>F</m:t>
+        </m:r>
+      </m:oMath>
+      <w:r>
+        <w:rPr>
+          <w:rFonts w:ascii="Times New Roman" w:hAnsi="Times New Roman" w:cs="Times New Roman"/>
+          <w:color w:val="000000" w:themeColor="text1"/>
+        </w:rPr>
+        <w:t xml:space="preserve">, its boundary </w:t>
+      </w:r>
+      <m:oMath>
+        <m:r>
+          <w:rPr>
+            <w:rFonts w:ascii="Cambria Math" w:hAnsi="Cambria Math" w:cs="Times New Roman"/>
+            <w:color w:val="000000" w:themeColor="text1"/>
+          </w:rPr>
+          <m:t>β</m:t>
+        </m:r>
+        <m:d>
+          <m:dPr>
+            <m:ctrlPr>
+              <w:rPr>
+                <w:rFonts w:ascii="Cambria Math" w:hAnsi="Cambria Math" w:cs="Times New Roman"/>
+                <w:i/>
+                <w:color w:val="000000" w:themeColor="text1"/>
+              </w:rPr>
+            </m:ctrlPr>
+          </m:dPr>
+          <m:e>
+            <m:r>
+              <w:rPr>
+                <w:rFonts w:ascii="Cambria Math" w:hAnsi="Cambria Math" w:cs="Times New Roman"/>
+                <w:color w:val="000000" w:themeColor="text1"/>
+              </w:rPr>
+              <m:t>F</m:t>
+            </m:r>
+          </m:e>
+        </m:d>
+        <m:r>
+          <w:rPr>
+            <w:rFonts w:ascii="Cambria Math" w:hAnsi="Cambria Math" w:cs="Times New Roman"/>
+            <w:color w:val="000000" w:themeColor="text1"/>
+          </w:rPr>
+          <m:t>=F-</m:t>
+        </m:r>
+        <m:d>
+          <m:dPr>
+            <m:ctrlPr>
+              <w:rPr>
+                <w:rFonts w:ascii="Cambria Math" w:hAnsi="Cambria Math" w:cs="Times New Roman"/>
+                <w:i/>
+                <w:color w:val="000000" w:themeColor="text1"/>
+              </w:rPr>
+            </m:ctrlPr>
+          </m:dPr>
+          <m:e>
+            <m:r>
+              <w:rPr>
+                <w:rFonts w:ascii="Cambria Math" w:hAnsi="Cambria Math" w:cs="Times New Roman"/>
+                <w:color w:val="000000" w:themeColor="text1"/>
+              </w:rPr>
+              <m:t>F⊖H</m:t>
+            </m:r>
+          </m:e>
+        </m:d>
+      </m:oMath>
+      <w:r>
+        <w:rPr>
+          <w:rFonts w:ascii="Times New Roman" w:hAnsi="Times New Roman" w:cs="Times New Roman"/>
+          <w:color w:val="000000" w:themeColor="text1"/>
+        </w:rPr>
+        <w:t>, where</w:t>
+      </w:r>
+      <m:oMath>
+        <m:r>
+          <w:rPr>
+            <w:rFonts w:ascii="Cambria Math" w:hAnsi="Cambria Math" w:cs="Times New Roman"/>
+            <w:color w:val="000000" w:themeColor="text1"/>
+          </w:rPr>
+          <m:t xml:space="preserve"> </m:t>
+        </m:r>
+        <m:r>
+          <w:rPr>
+            <w:rFonts w:ascii="Cambria Math" w:hAnsi="Cambria Math" w:cs="Times New Roman"/>
+            <w:color w:val="000000" w:themeColor="text1"/>
+          </w:rPr>
+          <m:t>⊖</m:t>
+        </m:r>
+        <m:r>
+          <w:rPr>
+            <w:rFonts w:ascii="Cambria Math" w:hAnsi="Cambria Math" w:cs="Times New Roman"/>
+            <w:color w:val="000000" w:themeColor="text1"/>
+          </w:rPr>
+          <m:t xml:space="preserve"> </m:t>
+        </m:r>
+      </m:oMath>
+      <w:r>
+        <w:rPr>
+          <w:rFonts w:ascii="Times New Roman" w:hAnsi="Times New Roman" w:cs="Times New Roman"/>
+          <w:color w:val="000000" w:themeColor="text1"/>
+        </w:rPr>
+        <w:t>is the erosion operation and</w:t>
+      </w:r>
+      <m:oMath>
+        <m:r>
+          <w:rPr>
+            <w:rFonts w:ascii="Cambria Math" w:hAnsi="Cambria Math" w:cs="Times New Roman"/>
+            <w:color w:val="000000" w:themeColor="text1"/>
+          </w:rPr>
+          <m:t xml:space="preserve"> </m:t>
+        </m:r>
+        <m:r>
+          <w:rPr>
+            <w:rFonts w:ascii="Cambria Math" w:hAnsi="Cambria Math" w:cs="Times New Roman"/>
+            <w:color w:val="000000" w:themeColor="text1"/>
+          </w:rPr>
+          <m:t>H</m:t>
+        </m:r>
+        <m:r>
+          <w:rPr>
+            <w:rFonts w:ascii="Cambria Math" w:hAnsi="Cambria Math" w:cs="Times New Roman"/>
+            <w:color w:val="000000" w:themeColor="text1"/>
+          </w:rPr>
+          <m:t xml:space="preserve"> </m:t>
+        </m:r>
+      </m:oMath>
+      <w:r>
+        <w:rPr>
+          <w:rFonts w:ascii="Times New Roman" w:hAnsi="Times New Roman" w:cs="Times New Roman"/>
+          <w:color w:val="000000" w:themeColor="text1"/>
+        </w:rPr>
+        <w:t xml:space="preserve">is the structural element (3x3 foreground filter) with origin at its center. </w:t>
+      </w:r>
+      <w:proofErr w:type="spellStart"/>
+      <w:r>
+        <w:rPr>
+          <w:rFonts w:ascii="Times New Roman" w:hAnsi="Times New Roman" w:cs="Times New Roman"/>
+          <w:color w:val="000000" w:themeColor="text1"/>
+        </w:rPr>
+        <w:t>erodeImage.m</w:t>
+      </w:r>
+      <w:proofErr w:type="spellEnd"/>
+      <w:r>
+        <w:rPr>
+          <w:rFonts w:ascii="Times New Roman" w:hAnsi="Times New Roman" w:cs="Times New Roman"/>
+          <w:color w:val="000000" w:themeColor="text1"/>
+        </w:rPr>
+        <w:t xml:space="preserve"> takes an image</w:t>
+      </w:r>
+      <m:oMath>
+        <m:r>
+          <w:rPr>
+            <w:rFonts w:ascii="Cambria Math" w:hAnsi="Cambria Math" w:cs="Times New Roman"/>
+            <w:color w:val="000000" w:themeColor="text1"/>
+          </w:rPr>
+          <m:t xml:space="preserve"> </m:t>
+        </m:r>
+        <m:r>
+          <w:rPr>
+            <w:rFonts w:ascii="Cambria Math" w:hAnsi="Cambria Math" w:cs="Times New Roman"/>
+            <w:color w:val="000000" w:themeColor="text1"/>
+          </w:rPr>
+          <m:t>F</m:t>
+        </m:r>
+        <m:r>
+          <w:rPr>
+            <w:rFonts w:ascii="Cambria Math" w:hAnsi="Cambria Math" w:cs="Times New Roman"/>
+            <w:color w:val="000000" w:themeColor="text1"/>
+          </w:rPr>
+          <m:t xml:space="preserve"> </m:t>
+        </m:r>
+      </m:oMath>
+      <w:r>
+        <w:rPr>
+          <w:rFonts w:ascii="Times New Roman" w:hAnsi="Times New Roman" w:cs="Times New Roman"/>
+          <w:color w:val="000000" w:themeColor="text1"/>
+        </w:rPr>
+        <w:t>and a specified structural element</w:t>
+      </w:r>
+      <m:oMath>
+        <m:r>
+          <w:rPr>
+            <w:rFonts w:ascii="Cambria Math" w:hAnsi="Cambria Math" w:cs="Times New Roman"/>
+            <w:color w:val="000000" w:themeColor="text1"/>
+          </w:rPr>
+          <m:t xml:space="preserve"> H </m:t>
+        </m:r>
+      </m:oMath>
+      <w:r>
+        <w:rPr>
+          <w:rFonts w:ascii="Times New Roman" w:hAnsi="Times New Roman" w:cs="Times New Roman"/>
+          <w:color w:val="000000" w:themeColor="text1"/>
+        </w:rPr>
+        <w:t xml:space="preserve">as inputs and perform erosion. </w:t>
+      </w:r>
+      <w:proofErr w:type="spellStart"/>
+      <w:r>
+        <w:rPr>
+          <w:rFonts w:ascii="Times New Roman" w:hAnsi="Times New Roman" w:cs="Times New Roman"/>
+          <w:color w:val="000000" w:themeColor="text1"/>
+        </w:rPr>
+        <w:t>extractBoundary.m</w:t>
+      </w:r>
+      <w:proofErr w:type="spellEnd"/>
+      <w:r>
+        <w:rPr>
+          <w:rFonts w:ascii="Times New Roman" w:hAnsi="Times New Roman" w:cs="Times New Roman"/>
+          <w:color w:val="000000" w:themeColor="text1"/>
+        </w:rPr>
+        <w:t xml:space="preserve"> simples minus</w:t>
+      </w:r>
+      <m:oMath>
+        <m:r>
+          <w:rPr>
+            <w:rFonts w:ascii="Cambria Math" w:hAnsi="Cambria Math" w:cs="Times New Roman"/>
+            <w:color w:val="000000" w:themeColor="text1"/>
+          </w:rPr>
+          <m:t xml:space="preserve"> </m:t>
+        </m:r>
+        <m:r>
+          <w:rPr>
+            <w:rFonts w:ascii="Cambria Math" w:hAnsi="Cambria Math" w:cs="Times New Roman"/>
+            <w:color w:val="000000" w:themeColor="text1"/>
+          </w:rPr>
+          <m:t>F</m:t>
+        </m:r>
+        <m:r>
+          <w:rPr>
+            <w:rFonts w:ascii="Cambria Math" w:hAnsi="Cambria Math" w:cs="Times New Roman"/>
+            <w:color w:val="000000" w:themeColor="text1"/>
+          </w:rPr>
+          <m:t xml:space="preserve"> </m:t>
+        </m:r>
+      </m:oMath>
+      <w:r>
+        <w:rPr>
+          <w:rFonts w:ascii="Times New Roman" w:hAnsi="Times New Roman" w:cs="Times New Roman"/>
+          <w:color w:val="000000" w:themeColor="text1"/>
+        </w:rPr>
+        <w:t xml:space="preserve">with the result of </w:t>
+      </w:r>
+      <w:proofErr w:type="spellStart"/>
+      <w:r>
+        <w:rPr>
+          <w:rFonts w:ascii="Times New Roman" w:hAnsi="Times New Roman" w:cs="Times New Roman"/>
+          <w:color w:val="000000" w:themeColor="text1"/>
+        </w:rPr>
+        <w:t>erodeImage</w:t>
+      </w:r>
+      <w:proofErr w:type="spellEnd"/>
+      <w:r>
+        <w:rPr>
+          <w:rFonts w:ascii="Times New Roman" w:hAnsi="Times New Roman" w:cs="Times New Roman"/>
+          <w:color w:val="000000" w:themeColor="text1"/>
+        </w:rPr>
+        <w:t>(</w:t>
+      </w:r>
+      <w:proofErr w:type="gramStart"/>
+      <m:oMath>
+        <m:r>
+          <w:rPr>
+            <w:rFonts w:ascii="Cambria Math" w:hAnsi="Cambria Math" w:cs="Times New Roman"/>
+            <w:color w:val="000000" w:themeColor="text1"/>
+          </w:rPr>
+          <m:t>F</m:t>
+        </m:r>
+        <m:r>
+          <w:rPr>
+            <w:rFonts w:ascii="Cambria Math" w:hAnsi="Cambria Math" w:cs="Times New Roman"/>
+            <w:color w:val="000000" w:themeColor="text1"/>
+          </w:rPr>
+          <m:t>,H</m:t>
+        </m:r>
+      </m:oMath>
+      <w:proofErr w:type="gramEnd"/>
+      <w:r>
+        <w:rPr>
+          <w:rFonts w:ascii="Times New Roman" w:hAnsi="Times New Roman" w:cs="Times New Roman"/>
+          <w:color w:val="000000" w:themeColor="text1"/>
+        </w:rPr>
+        <w:t xml:space="preserve">), and the resultant image is the desired boundary. </w:t>
+      </w:r>
+      <w:r>
+        <w:rPr>
+          <w:rFonts w:ascii="Times New Roman" w:hAnsi="Times New Roman" w:cs="Times New Roman"/>
+          <w:color w:val="000000" w:themeColor="text1"/>
+        </w:rPr>
+        <w:lastRenderedPageBreak/>
+        <w:t>Figure 2-3 shows</w:t>
+      </w:r>
+      <w:r>
+        <w:rPr>
+          <w:rFonts w:ascii="Times New Roman" w:hAnsi="Times New Roman" w:cs="Times New Roman"/>
+          <w:color w:val="000000" w:themeColor="text1"/>
+        </w:rPr>
+        <w:t xml:space="preserve"> the extracted boundary of Sample2.raw.</w:t>
+      </w:r>
+    </w:p>
+    <w:p>
+      <w:pPr>
+        <w:jc w:val="center"/>
+        <w:rPr>
+          <w:rFonts w:ascii="Times New Roman" w:hAnsi="Times New Roman" w:cs="Times New Roman"/>
+          <w:color w:val="000000" w:themeColor="text1"/>
+        </w:rPr>
+      </w:pPr>
+      <w:r>
+        <w:rPr>
+          <w:rFonts w:ascii="Times New Roman" w:hAnsi="Times New Roman" w:cs="Times New Roman"/>
+          <w:noProof/>
+          <w:color w:val="000000" w:themeColor="text1"/>
+        </w:rPr>
+        <w:drawing>
+          <wp:inline distT="0" distB="0" distL="0" distR="0" wp14:anchorId="6A97DD43" wp14:editId="40557A86">
+            <wp:extent cx="2520000" cy="2520000"/>
+            <wp:effectExtent l="0" t="0" r="0" b="0"/>
+            <wp:docPr id="20" name="圖片 20" descr="rslt_images/Sample2_boundary.png"/>
+            <wp:cNvGraphicFramePr>
+              <a:graphicFrameLocks xmlns:a="http://schemas.openxmlformats.org/drawingml/2006/main" noChangeAspect="1"/>
+            </wp:cNvGraphicFramePr>
+            <a:graphic xmlns:a="http://schemas.openxmlformats.org/drawingml/2006/main">
+              <a:graphicData uri="http://schemas.openxmlformats.org/drawingml/2006/picture">
+                <pic:pic xmlns:pic="http://schemas.openxmlformats.org/drawingml/2006/picture">
+                  <pic:nvPicPr>
+                    <pic:cNvPr id="0" name="Picture 4" descr="rslt_images/Sample2_boundary.png"/>
+                    <pic:cNvPicPr>
+                      <a:picLocks noChangeAspect="1" noChangeArrowheads="1"/>
+                    </pic:cNvPicPr>
+                  </pic:nvPicPr>
+                  <pic:blipFill>
+                    <a:blip r:embed="rId24">
+                      <a:extLst>
+                        <a:ext uri="{28A0092B-C50C-407E-A947-70E740481C1C}">
+                          <a14:useLocalDpi xmlns:a14="http://schemas.microsoft.com/office/drawing/2010/main" val="0"/>
+                        </a:ext>
+                      </a:extLst>
+                    </a:blip>
+                    <a:srcRect/>
+                    <a:stretch>
+                      <a:fillRect/>
+                    </a:stretch>
+                  </pic:blipFill>
+                  <pic:spPr bwMode="auto">
+                    <a:xfrm>
+                      <a:off x="0" y="0"/>
+                      <a:ext cx="2520000" cy="2520000"/>
+                    </a:xfrm>
+                    <a:prstGeom prst="rect">
+                      <a:avLst/>
+                    </a:prstGeom>
+                    <a:noFill/>
+                    <a:ln>
+                      <a:noFill/>
+                    </a:ln>
+                  </pic:spPr>
+                </pic:pic>
+              </a:graphicData>
+            </a:graphic>
+          </wp:inline>
+        </w:drawing>
+      </w:r>
+    </w:p>
+    <w:p>
+      <w:pPr>
+        <w:jc w:val="center"/>
+        <w:rPr>
+          <w:rFonts w:ascii="Times New Roman" w:hAnsi="Times New Roman" w:cs="Times New Roman"/>
+          <w:color w:val="000000" w:themeColor="text1"/>
+          <w:sz w:val="22"/>
+          <w:szCs w:val="22"/>
+        </w:rPr>
+      </w:pPr>
+      <w:r>
+        <w:rPr>
+          <w:rFonts w:ascii="Times New Roman" w:hAnsi="Times New Roman" w:cs="Times New Roman"/>
+          <w:color w:val="000000" w:themeColor="text1"/>
+          <w:sz w:val="22"/>
+          <w:szCs w:val="22"/>
+        </w:rPr>
+        <w:t>Figure 2-3: The boundary of Sample2.raw</w:t>
+      </w:r>
+    </w:p>
+    <w:p>
+      <w:pPr>
+        <w:pStyle w:val="a4"/>
+        <w:numPr>
+          <w:ilvl w:val="0"/>
+          <w:numId w:val="34"/>
+        </w:numPr>
+        <w:ind w:leftChars="0"/>
+        <w:rPr>
+          <w:rFonts w:ascii="Times New Roman" w:hAnsi="Times New Roman" w:cs="Times New Roman"/>
+          <w:color w:val="000000" w:themeColor="text1"/>
+        </w:rPr>
+      </w:pPr>
+      <w:r>
+        <w:rPr>
+          <w:rFonts w:ascii="Times New Roman" w:hAnsi="Times New Roman" w:cs="Times New Roman"/>
+          <w:color w:val="000000" w:themeColor="text1"/>
+        </w:rPr>
+        <w:t>Opening</w:t>
+      </w:r>
+      <w:r>
+        <w:rPr>
+          <w:rFonts w:ascii="Times New Roman" w:hAnsi="Times New Roman" w:cs="Times New Roman"/>
+          <w:color w:val="000000" w:themeColor="text1"/>
+        </w:rPr>
+        <w:t xml:space="preserve">: For a given image </w:t>
+      </w:r>
+      <m:oMath>
+        <m:r>
+          <w:rPr>
+            <w:rFonts w:ascii="Cambria Math" w:hAnsi="Cambria Math" w:cs="Times New Roman"/>
+            <w:color w:val="000000" w:themeColor="text1"/>
+          </w:rPr>
+          <m:t>F</m:t>
+        </m:r>
+      </m:oMath>
+      <w:r>
+        <w:rPr>
+          <w:rFonts w:ascii="Times New Roman" w:hAnsi="Times New Roman" w:cs="Times New Roman"/>
+          <w:color w:val="000000" w:themeColor="text1"/>
+        </w:rPr>
+        <w:t xml:space="preserve"> and a specified kernel</w:t>
+      </w:r>
+      <m:oMath>
+        <m:r>
+          <w:rPr>
+            <w:rFonts w:ascii="Cambria Math" w:hAnsi="Cambria Math" w:cs="Times New Roman"/>
+            <w:color w:val="000000" w:themeColor="text1"/>
+          </w:rPr>
+          <m:t xml:space="preserve"> </m:t>
+        </m:r>
+        <m:r>
+          <w:rPr>
+            <w:rFonts w:ascii="Cambria Math" w:hAnsi="Cambria Math" w:cs="Times New Roman"/>
+            <w:color w:val="000000" w:themeColor="text1"/>
+          </w:rPr>
+          <m:t>H</m:t>
+        </m:r>
+      </m:oMath>
+      <w:r>
+        <w:rPr>
+          <w:rFonts w:ascii="Times New Roman" w:hAnsi="Times New Roman" w:cs="Times New Roman"/>
+          <w:color w:val="000000" w:themeColor="text1"/>
+        </w:rPr>
+        <w:t>, the open</w:t>
+      </w:r>
+      <w:r>
+        <w:rPr>
+          <w:rFonts w:ascii="Times New Roman" w:hAnsi="Times New Roman" w:cs="Times New Roman"/>
+          <w:color w:val="000000" w:themeColor="text1"/>
+        </w:rPr>
+        <w:t xml:space="preserve"> operation performs as follows:</w:t>
+      </w:r>
+    </w:p>
+    <w:p>
+      <w:pPr>
+        <w:pStyle w:val="a4"/>
+        <w:ind w:leftChars="0" w:left="360"/>
+        <w:jc w:val="center"/>
+        <w:rPr>
+          <w:rFonts w:ascii="Times New Roman" w:hAnsi="Times New Roman" w:cs="Times New Roman"/>
+          <w:color w:val="000000" w:themeColor="text1"/>
+        </w:rPr>
+      </w:pPr>
+      <m:oMath>
+        <m:r>
+          <w:rPr>
+            <w:rFonts w:ascii="Cambria Math" w:hAnsi="Cambria Math" w:cs="Times New Roman"/>
+            <w:color w:val="000000" w:themeColor="text1"/>
+          </w:rPr>
+          <m:t>F⋄H=</m:t>
+        </m:r>
+        <m:d>
+          <m:dPr>
+            <m:begChr m:val="["/>
+            <m:endChr m:val="]"/>
+            <m:ctrlPr>
+              <w:rPr>
+                <w:rFonts w:ascii="Cambria Math" w:hAnsi="Cambria Math" w:cs="Times New Roman"/>
+                <w:i/>
+                <w:color w:val="000000" w:themeColor="text1"/>
+              </w:rPr>
+            </m:ctrlPr>
+          </m:dPr>
+          <m:e>
+            <m:r>
+              <w:rPr>
+                <w:rFonts w:ascii="Cambria Math" w:hAnsi="Cambria Math" w:cs="Times New Roman"/>
+                <w:color w:val="000000" w:themeColor="text1"/>
+              </w:rPr>
+              <m:t>F⊝H</m:t>
+            </m:r>
+          </m:e>
+        </m:d>
+        <m:r>
+          <w:rPr>
+            <w:rFonts w:ascii="Cambria Math" w:hAnsi="Cambria Math" w:cs="Times New Roman"/>
+            <w:color w:val="000000" w:themeColor="text1"/>
+          </w:rPr>
+          <m:t>⊕H</m:t>
+        </m:r>
+      </m:oMath>
+      <w:r>
+        <w:rPr>
+          <w:rFonts w:ascii="Times New Roman" w:hAnsi="Times New Roman" w:cs="Times New Roman"/>
+          <w:color w:val="000000" w:themeColor="text1"/>
+        </w:rPr>
+        <w:t>,</w:t>
+      </w:r>
+    </w:p>
+    <w:p>
+      <w:pPr>
+        <w:pStyle w:val="a4"/>
+        <w:ind w:leftChars="0" w:left="360"/>
+        <w:rPr>
+          <w:rFonts w:ascii="Times New Roman" w:hAnsi="Times New Roman" w:cs="Times New Roman"/>
+          <w:color w:val="000000" w:themeColor="text1"/>
+        </w:rPr>
+      </w:pPr>
+      <w:r>
+        <w:rPr>
+          <w:rFonts w:ascii="Times New Roman" w:hAnsi="Times New Roman" w:cs="Times New Roman"/>
+          <w:color w:val="000000" w:themeColor="text1"/>
+        </w:rPr>
+        <w:t xml:space="preserve">where </w:t>
+      </w:r>
+      <m:oMath>
+        <m:r>
+          <w:rPr>
+            <w:rFonts w:ascii="Cambria Math" w:hAnsi="Cambria Math" w:cs="Times New Roman"/>
+            <w:color w:val="000000" w:themeColor="text1"/>
+          </w:rPr>
+          <m:t>⊝</m:t>
+        </m:r>
+      </m:oMath>
+      <w:r>
+        <w:rPr>
+          <w:rFonts w:ascii="Times New Roman" w:hAnsi="Times New Roman" w:cs="Times New Roman"/>
+          <w:color w:val="000000" w:themeColor="text1"/>
+        </w:rPr>
+        <w:t xml:space="preserve"> denotes the erode operation and </w:t>
+      </w:r>
+      <m:oMath>
+        <m:r>
+          <w:rPr>
+            <w:rFonts w:ascii="Cambria Math" w:hAnsi="Cambria Math" w:cs="Times New Roman"/>
+            <w:color w:val="000000" w:themeColor="text1"/>
+          </w:rPr>
+          <m:t>⊕</m:t>
+        </m:r>
+      </m:oMath>
+      <w:r>
+        <w:rPr>
+          <w:rFonts w:ascii="Times New Roman" w:hAnsi="Times New Roman" w:cs="Times New Roman"/>
+          <w:color w:val="000000" w:themeColor="text1"/>
+        </w:rPr>
+        <w:t xml:space="preserve"> denotes the dilate operation. The </w:t>
+      </w:r>
+      <w:proofErr w:type="spellStart"/>
+      <w:r>
+        <w:rPr>
+          <w:rFonts w:ascii="Times New Roman" w:hAnsi="Times New Roman" w:cs="Times New Roman"/>
+          <w:color w:val="000000" w:themeColor="text1"/>
+        </w:rPr>
+        <w:t>dilateImage.m</w:t>
+      </w:r>
+      <w:proofErr w:type="spellEnd"/>
+      <w:r>
+        <w:rPr>
+          <w:rFonts w:ascii="Times New Roman" w:hAnsi="Times New Roman" w:cs="Times New Roman"/>
+          <w:color w:val="000000" w:themeColor="text1"/>
+        </w:rPr>
+        <w:t xml:space="preserve"> is fur</w:t>
+      </w:r>
+      <w:r>
+        <w:rPr>
+          <w:rFonts w:ascii="Times New Roman" w:hAnsi="Times New Roman" w:cs="Times New Roman"/>
+          <w:color w:val="000000" w:themeColor="text1"/>
+        </w:rPr>
+        <w:t xml:space="preserve">ther implemented to support the task. We need to define the kernel </w:t>
+      </w:r>
+      <m:oMath>
+        <m:r>
+          <w:rPr>
+            <w:rFonts w:ascii="Cambria Math" w:hAnsi="Cambria Math" w:cs="Times New Roman"/>
+            <w:color w:val="000000" w:themeColor="text1"/>
+          </w:rPr>
+          <m:t>H</m:t>
+        </m:r>
+      </m:oMath>
+      <w:r>
+        <w:rPr>
+          <w:rFonts w:ascii="Times New Roman" w:hAnsi="Times New Roman" w:cs="Times New Roman"/>
+          <w:color w:val="000000" w:themeColor="text1"/>
+        </w:rPr>
+        <w:t xml:space="preserve"> used in the open operation, and this is done by function </w:t>
+      </w:r>
+      <w:proofErr w:type="spellStart"/>
+      <w:r>
+        <w:rPr>
+          <w:rFonts w:ascii="Times New Roman" w:hAnsi="Times New Roman" w:cs="Times New Roman"/>
+          <w:color w:val="000000" w:themeColor="text1"/>
+        </w:rPr>
+        <w:t>createRoundKernel.m</w:t>
+      </w:r>
+      <w:proofErr w:type="spellEnd"/>
+      <w:r>
+        <w:rPr>
+          <w:rFonts w:ascii="Times New Roman" w:hAnsi="Times New Roman" w:cs="Times New Roman"/>
+          <w:color w:val="000000" w:themeColor="text1"/>
+        </w:rPr>
+        <w:t xml:space="preserve">: given a radius, the the function generates a round kernel such that the pixels within the radius are set as foreground pixels and others are set as background pixels. After the round kernel is generated, the third expected image can be obtained by calling the function </w:t>
+      </w:r>
+      <w:proofErr w:type="spellStart"/>
+      <w:r>
+        <w:rPr>
+          <w:rFonts w:ascii="Times New Roman" w:hAnsi="Times New Roman" w:cs="Times New Roman"/>
+          <w:color w:val="000000" w:themeColor="text1"/>
+        </w:rPr>
+        <w:t>opening.m</w:t>
+      </w:r>
+      <w:proofErr w:type="spellEnd"/>
+      <w:r>
+        <w:rPr>
+          <w:rFonts w:ascii="Times New Roman" w:hAnsi="Times New Roman" w:cs="Times New Roman"/>
+          <w:color w:val="000000" w:themeColor="text1"/>
+        </w:rPr>
+        <w:t xml:space="preserve">, which first calls </w:t>
+      </w:r>
+      <w:proofErr w:type="spellStart"/>
+      <w:r>
+        <w:rPr>
+          <w:rFonts w:ascii="Times New Roman" w:hAnsi="Times New Roman" w:cs="Times New Roman"/>
+          <w:color w:val="000000" w:themeColor="text1"/>
+        </w:rPr>
+        <w:t>erodeImage.m</w:t>
+      </w:r>
+      <w:proofErr w:type="spellEnd"/>
+      <w:r>
+        <w:rPr>
+          <w:rFonts w:ascii="Times New Roman" w:hAnsi="Times New Roman" w:cs="Times New Roman"/>
+          <w:color w:val="000000" w:themeColor="text1"/>
+        </w:rPr>
+        <w:t xml:space="preserve">, then calls </w:t>
+      </w:r>
+      <w:proofErr w:type="spellStart"/>
+      <w:r>
+        <w:rPr>
+          <w:rFonts w:ascii="Times New Roman" w:hAnsi="Times New Roman" w:cs="Times New Roman"/>
+          <w:color w:val="000000" w:themeColor="text1"/>
+        </w:rPr>
+        <w:t>dilateImage.m</w:t>
+      </w:r>
+      <w:proofErr w:type="spellEnd"/>
+      <w:r>
+        <w:rPr>
+          <w:rFonts w:ascii="Times New Roman" w:hAnsi="Times New Roman" w:cs="Times New Roman"/>
+          <w:color w:val="000000" w:themeColor="text1"/>
+        </w:rPr>
+        <w:t>. Figure 2-4 displays four resultant images after the open operation using round kernels with radius = 6, 8, 10, 12.</w:t>
+      </w:r>
+    </w:p>
+    <w:p>
+      <w:pPr>
+        <w:jc w:val="center"/>
+        <w:rPr>
+          <w:rFonts w:ascii="Times New Roman" w:hAnsi="Times New Roman" w:cs="Times New Roman"/>
+          <w:color w:val="000000" w:themeColor="text1"/>
+        </w:rPr>
+      </w:pPr>
+      <w:r>
+        <w:rPr>
+          <w:rFonts w:ascii="Times New Roman" w:hAnsi="Times New Roman" w:cs="Times New Roman"/>
+          <w:noProof/>
+          <w:color w:val="000000" w:themeColor="text1"/>
+        </w:rPr>
+        <w:drawing>
+          <wp:inline distT="0" distB="0" distL="0" distR="0" wp14:anchorId="2B9D8430" wp14:editId="2D01899E">
+            <wp:extent cx="2520000" cy="2520000"/>
+            <wp:effectExtent l="0" t="0" r="0" b="0"/>
+            <wp:docPr id="22" name="圖片 22" descr="rslt_images/Sample2_opened_radius_6.png"/>
+            <wp:cNvGraphicFramePr>
+              <a:graphicFrameLocks xmlns:a="http://schemas.openxmlformats.org/drawingml/2006/main" noChangeAspect="1"/>
+            </wp:cNvGraphicFramePr>
+            <a:graphic xmlns:a="http://schemas.openxmlformats.org/drawingml/2006/main">
+              <a:graphicData uri="http://schemas.openxmlformats.org/drawingml/2006/picture">
+                <pic:pic xmlns:pic="http://schemas.openxmlformats.org/drawingml/2006/picture">
+                  <pic:nvPicPr>
+                    <pic:cNvPr id="0" name="Picture 6" descr="rslt_images/Sample2_opened_radius_6.png"/>
+                    <pic:cNvPicPr>
+                      <a:picLocks noChangeAspect="1" noChangeArrowheads="1"/>
+                    </pic:cNvPicPr>
+                  </pic:nvPicPr>
+                  <pic:blipFill>
+                    <a:blip r:embed="rId25">
+                      <a:extLst>
+                        <a:ext uri="{28A0092B-C50C-407E-A947-70E740481C1C}">
+                          <a14:useLocalDpi xmlns:a14="http://schemas.microsoft.com/office/drawing/2010/main" val="0"/>
+                        </a:ext>
+                      </a:extLst>
+                    </a:blip>
+                    <a:srcRect/>
+                    <a:stretch>
+                      <a:fillRect/>
+                    </a:stretch>
+                  </pic:blipFill>
+                  <pic:spPr bwMode="auto">
+                    <a:xfrm>
+                      <a:off x="0" y="0"/>
+                      <a:ext cx="2520000" cy="2520000"/>
+                    </a:xfrm>
+                    <a:prstGeom prst="rect">
+                      <a:avLst/>
+                    </a:prstGeom>
+                    <a:noFill/>
+                    <a:ln>
+                      <a:noFill/>
+                    </a:ln>
+                  </pic:spPr>
+                </pic:pic>
+              </a:graphicData>
+            </a:graphic>
+          </wp:inline>
+        </w:drawing>
+      </w:r>
+      <w:r>
+        <w:rPr>
+          <w:rFonts w:ascii="Times New Roman" w:hAnsi="Times New Roman" w:cs="Times New Roman"/>
+          <w:color w:val="000000" w:themeColor="text1"/>
+        </w:rPr>
+        <w:tab/>
+      </w:r>
+      <w:r>
+        <w:rPr>
+          <w:rFonts w:ascii="Times New Roman" w:hAnsi="Times New Roman" w:cs="Times New Roman"/>
+          <w:noProof/>
+          <w:color w:val="000000" w:themeColor="text1"/>
+        </w:rPr>
+        <w:drawing>
+          <wp:inline distT="0" distB="0" distL="0" distR="0" wp14:anchorId="6C703463" wp14:editId="76435383">
+            <wp:extent cx="2520000" cy="2520000"/>
+            <wp:effectExtent l="0" t="0" r="0" b="0"/>
+            <wp:docPr id="21" name="圖片 21" descr="rslt_images/Sample2_opened.png"/>
+            <wp:cNvGraphicFramePr>
+              <a:graphicFrameLocks xmlns:a="http://schemas.openxmlformats.org/drawingml/2006/main" noChangeAspect="1"/>
+            </wp:cNvGraphicFramePr>
+            <a:graphic xmlns:a="http://schemas.openxmlformats.org/drawingml/2006/main">
+              <a:graphicData uri="http://schemas.openxmlformats.org/drawingml/2006/picture">
+                <pic:pic xmlns:pic="http://schemas.openxmlformats.org/drawingml/2006/picture">
+                  <pic:nvPicPr>
+                    <pic:cNvPr id="0" name="Picture 5" descr="rslt_images/Sample2_opened.png"/>
+                    <pic:cNvPicPr>
+                      <a:picLocks noChangeAspect="1" noChangeArrowheads="1"/>
+                    </pic:cNvPicPr>
+                  </pic:nvPicPr>
+                  <pic:blipFill>
+                    <a:blip r:embed="rId26">
+                      <a:extLst>
+                        <a:ext uri="{28A0092B-C50C-407E-A947-70E740481C1C}">
+                          <a14:useLocalDpi xmlns:a14="http://schemas.microsoft.com/office/drawing/2010/main" val="0"/>
+                        </a:ext>
+                      </a:extLst>
+                    </a:blip>
+                    <a:srcRect/>
+                    <a:stretch>
+                      <a:fillRect/>
+                    </a:stretch>
+                  </pic:blipFill>
+                  <pic:spPr bwMode="auto">
+                    <a:xfrm>
+                      <a:off x="0" y="0"/>
+                      <a:ext cx="2520000" cy="2520000"/>
+                    </a:xfrm>
+                    <a:prstGeom prst="rect">
+                      <a:avLst/>
+                    </a:prstGeom>
+                    <a:noFill/>
+                    <a:ln>
+                      <a:noFill/>
+                    </a:ln>
+                  </pic:spPr>
+                </pic:pic>
+              </a:graphicData>
+            </a:graphic>
+          </wp:inline>
+        </w:drawing>
+      </w:r>
+    </w:p>
+    <w:p>
+      <w:pPr>
+        <w:jc w:val="center"/>
+        <w:rPr>
+          <w:rFonts w:ascii="Times New Roman" w:hAnsi="Times New Roman" w:cs="Times New Roman"/>
+          <w:color w:val="000000" w:themeColor="text1"/>
+          <w:sz w:val="22"/>
+          <w:szCs w:val="22"/>
+        </w:rPr>
+      </w:pPr>
+      <w:r>
+        <w:rPr>
+          <w:rFonts w:ascii="Times New Roman" w:hAnsi="Times New Roman" w:cs="Times New Roman"/>
+          <w:color w:val="000000" w:themeColor="text1"/>
+          <w:sz w:val="22"/>
+          <w:szCs w:val="22"/>
+        </w:rPr>
+        <w:t>radius = 6</w:t>
+      </w:r>
+      <w:r>
+        <w:rPr>
+          <w:rFonts w:ascii="Times New Roman" w:hAnsi="Times New Roman" w:cs="Times New Roman"/>
+          <w:color w:val="000000" w:themeColor="text1"/>
+          <w:sz w:val="22"/>
+          <w:szCs w:val="22"/>
+        </w:rPr>
+        <w:tab/>
+      </w:r>
+      <w:r>
+        <w:rPr>
+          <w:rFonts w:ascii="Times New Roman" w:hAnsi="Times New Roman" w:cs="Times New Roman"/>
+          <w:color w:val="000000" w:themeColor="text1"/>
+          <w:sz w:val="22"/>
+          <w:szCs w:val="22"/>
+        </w:rPr>
+        <w:tab/>
+      </w:r>
+      <w:r>
+        <w:rPr>
+          <w:rFonts w:ascii="Times New Roman" w:hAnsi="Times New Roman" w:cs="Times New Roman"/>
+          <w:color w:val="000000" w:themeColor="text1"/>
+          <w:sz w:val="22"/>
+          <w:szCs w:val="22"/>
+        </w:rPr>
+        <w:tab/>
+      </w:r>
+      <w:r>
+        <w:rPr>
+          <w:rFonts w:ascii="Times New Roman" w:hAnsi="Times New Roman" w:cs="Times New Roman"/>
+          <w:color w:val="000000" w:themeColor="text1"/>
+          <w:sz w:val="22"/>
+          <w:szCs w:val="22"/>
+        </w:rPr>
+        <w:tab/>
+      </w:r>
+      <w:r>
+        <w:rPr>
+          <w:rFonts w:ascii="Times New Roman" w:hAnsi="Times New Roman" w:cs="Times New Roman"/>
+          <w:color w:val="000000" w:themeColor="text1"/>
+          <w:sz w:val="22"/>
+          <w:szCs w:val="22"/>
+        </w:rPr>
+        <w:tab/>
+      </w:r>
+      <w:r>
+        <w:rPr>
+          <w:rFonts w:ascii="Times New Roman" w:hAnsi="Times New Roman" w:cs="Times New Roman"/>
+          <w:color w:val="000000" w:themeColor="text1"/>
+          <w:sz w:val="22"/>
+          <w:szCs w:val="22"/>
+        </w:rPr>
+        <w:tab/>
+      </w:r>
+      <w:r>
+        <w:rPr>
+          <w:rFonts w:ascii="Times New Roman" w:hAnsi="Times New Roman" w:cs="Times New Roman"/>
+          <w:color w:val="000000" w:themeColor="text1"/>
+          <w:sz w:val="22"/>
+          <w:szCs w:val="22"/>
+        </w:rPr>
+        <w:tab/>
+      </w:r>
+      <w:r>
+        <w:rPr>
+          <w:rFonts w:ascii="Times New Roman" w:hAnsi="Times New Roman" w:cs="Times New Roman"/>
+          <w:color w:val="000000" w:themeColor="text1"/>
+          <w:sz w:val="22"/>
+          <w:szCs w:val="22"/>
+        </w:rPr>
+        <w:tab/>
+        <w:t>radius = 8</w:t>
+      </w:r>
+    </w:p>
+    <w:p>
+      <w:pPr>
+        <w:jc w:val="center"/>
+        <w:rPr>
+          <w:rFonts w:ascii="Times New Roman" w:hAnsi="Times New Roman" w:cs="Times New Roman"/>
+          <w:color w:val="000000" w:themeColor="text1"/>
+        </w:rPr>
+      </w:pPr>
+      <w:r>
+        <w:rPr>
+          <w:rFonts w:ascii="Times New Roman" w:hAnsi="Times New Roman" w:cs="Times New Roman"/>
+          <w:noProof/>
+          <w:color w:val="000000" w:themeColor="text1"/>
+        </w:rPr>
+        <w:lastRenderedPageBreak/>
+        <w:drawing>
+          <wp:inline distT="0" distB="0" distL="0" distR="0" wp14:anchorId="7AE7679E" wp14:editId="2EF1B4CA">
+            <wp:extent cx="2520000" cy="2520000"/>
+            <wp:effectExtent l="0" t="0" r="0" b="0"/>
+            <wp:docPr id="23" name="圖片 23" descr="rslt_images/Sample2_opened_radius_10.png"/>
+            <wp:cNvGraphicFramePr>
+              <a:graphicFrameLocks xmlns:a="http://schemas.openxmlformats.org/drawingml/2006/main" noChangeAspect="1"/>
+            </wp:cNvGraphicFramePr>
+            <a:graphic xmlns:a="http://schemas.openxmlformats.org/drawingml/2006/main">
+              <a:graphicData uri="http://schemas.openxmlformats.org/drawingml/2006/picture">
+                <pic:pic xmlns:pic="http://schemas.openxmlformats.org/drawingml/2006/picture">
+                  <pic:nvPicPr>
+                    <pic:cNvPr id="0" name="Picture 7" descr="rslt_images/Sample2_opened_radius_10.png"/>
+                    <pic:cNvPicPr>
+                      <a:picLocks noChangeAspect="1" noChangeArrowheads="1"/>
+                    </pic:cNvPicPr>
+                  </pic:nvPicPr>
+                  <pic:blipFill>
+                    <a:blip r:embed="rId27">
+                      <a:extLst>
+                        <a:ext uri="{28A0092B-C50C-407E-A947-70E740481C1C}">
+                          <a14:useLocalDpi xmlns:a14="http://schemas.microsoft.com/office/drawing/2010/main" val="0"/>
+                        </a:ext>
+                      </a:extLst>
+                    </a:blip>
+                    <a:srcRect/>
+                    <a:stretch>
+                      <a:fillRect/>
+                    </a:stretch>
+                  </pic:blipFill>
+                  <pic:spPr bwMode="auto">
+                    <a:xfrm>
+                      <a:off x="0" y="0"/>
+                      <a:ext cx="2520000" cy="2520000"/>
+                    </a:xfrm>
+                    <a:prstGeom prst="rect">
+                      <a:avLst/>
+                    </a:prstGeom>
+                    <a:noFill/>
+                    <a:ln>
+                      <a:noFill/>
+                    </a:ln>
+                  </pic:spPr>
+                </pic:pic>
+              </a:graphicData>
+            </a:graphic>
+          </wp:inline>
+        </w:drawing>
+      </w:r>
+      <w:r>
+        <w:rPr>
+          <w:rFonts w:ascii="Times New Roman" w:hAnsi="Times New Roman" w:cs="Times New Roman"/>
+          <w:color w:val="000000" w:themeColor="text1"/>
+        </w:rPr>
+        <w:tab/>
+      </w:r>
+      <w:r>
+        <w:rPr>
+          <w:rFonts w:ascii="Times New Roman" w:hAnsi="Times New Roman" w:cs="Times New Roman"/>
+          <w:noProof/>
+          <w:color w:val="000000" w:themeColor="text1"/>
+        </w:rPr>
+        <w:drawing>
+          <wp:inline distT="0" distB="0" distL="0" distR="0" wp14:anchorId="7AA20C43" wp14:editId="6AE1578D">
+            <wp:extent cx="2520000" cy="2520000"/>
+            <wp:effectExtent l="0" t="0" r="0" b="0"/>
+            <wp:docPr id="24" name="圖片 24" descr="rslt_images/Sample2_opened_radius_12.png"/>
+            <wp:cNvGraphicFramePr>
+              <a:graphicFrameLocks xmlns:a="http://schemas.openxmlformats.org/drawingml/2006/main" noChangeAspect="1"/>
+            </wp:cNvGraphicFramePr>
+            <a:graphic xmlns:a="http://schemas.openxmlformats.org/drawingml/2006/main">
+              <a:graphicData uri="http://schemas.openxmlformats.org/drawingml/2006/picture">
+                <pic:pic xmlns:pic="http://schemas.openxmlformats.org/drawingml/2006/picture">
+                  <pic:nvPicPr>
+                    <pic:cNvPr id="0" name="Picture 8" descr="rslt_images/Sample2_opened_radius_12.png"/>
+                    <pic:cNvPicPr>
+                      <a:picLocks noChangeAspect="1" noChangeArrowheads="1"/>
+                    </pic:cNvPicPr>
+                  </pic:nvPicPr>
+                  <pic:blipFill>
+                    <a:blip r:embed="rId28">
+                      <a:extLst>
+                        <a:ext uri="{28A0092B-C50C-407E-A947-70E740481C1C}">
+                          <a14:useLocalDpi xmlns:a14="http://schemas.microsoft.com/office/drawing/2010/main" val="0"/>
+                        </a:ext>
+                      </a:extLst>
+                    </a:blip>
+                    <a:srcRect/>
+                    <a:stretch>
+                      <a:fillRect/>
+                    </a:stretch>
+                  </pic:blipFill>
+                  <pic:spPr bwMode="auto">
+                    <a:xfrm>
+                      <a:off x="0" y="0"/>
+                      <a:ext cx="2520000" cy="2520000"/>
+                    </a:xfrm>
+                    <a:prstGeom prst="rect">
+                      <a:avLst/>
+                    </a:prstGeom>
+                    <a:noFill/>
+                    <a:ln>
+                      <a:noFill/>
+                    </a:ln>
+                  </pic:spPr>
+                </pic:pic>
+              </a:graphicData>
+            </a:graphic>
+          </wp:inline>
+        </w:drawing>
+      </w:r>
+    </w:p>
+    <w:p>
+      <w:pPr>
+        <w:jc w:val="center"/>
+        <w:rPr>
+          <w:rFonts w:ascii="Times New Roman" w:hAnsi="Times New Roman" w:cs="Times New Roman"/>
+          <w:color w:val="000000" w:themeColor="text1"/>
+          <w:sz w:val="22"/>
+          <w:szCs w:val="22"/>
+        </w:rPr>
+      </w:pPr>
+      <w:r>
+        <w:rPr>
+          <w:rFonts w:ascii="Times New Roman" w:hAnsi="Times New Roman" w:cs="Times New Roman"/>
+          <w:color w:val="000000" w:themeColor="text1"/>
+          <w:sz w:val="22"/>
+          <w:szCs w:val="22"/>
+        </w:rPr>
+        <w:t>radius = 10</w:t>
+      </w:r>
+      <w:r>
+        <w:rPr>
+          <w:rFonts w:ascii="Times New Roman" w:hAnsi="Times New Roman" w:cs="Times New Roman"/>
+          <w:color w:val="000000" w:themeColor="text1"/>
+          <w:sz w:val="22"/>
+          <w:szCs w:val="22"/>
+        </w:rPr>
+        <w:tab/>
+      </w:r>
+      <w:r>
+        <w:rPr>
+          <w:rFonts w:ascii="Times New Roman" w:hAnsi="Times New Roman" w:cs="Times New Roman"/>
+          <w:color w:val="000000" w:themeColor="text1"/>
+          <w:sz w:val="22"/>
+          <w:szCs w:val="22"/>
+        </w:rPr>
+        <w:tab/>
+      </w:r>
+      <w:r>
+        <w:rPr>
+          <w:rFonts w:ascii="Times New Roman" w:hAnsi="Times New Roman" w:cs="Times New Roman"/>
+          <w:color w:val="000000" w:themeColor="text1"/>
+          <w:sz w:val="22"/>
+          <w:szCs w:val="22"/>
+        </w:rPr>
+        <w:tab/>
+      </w:r>
+      <w:r>
+        <w:rPr>
+          <w:rFonts w:ascii="Times New Roman" w:hAnsi="Times New Roman" w:cs="Times New Roman"/>
+          <w:color w:val="000000" w:themeColor="text1"/>
+          <w:sz w:val="22"/>
+          <w:szCs w:val="22"/>
+        </w:rPr>
+        <w:tab/>
+      </w:r>
+      <w:r>
+        <w:rPr>
+          <w:rFonts w:ascii="Times New Roman" w:hAnsi="Times New Roman" w:cs="Times New Roman"/>
+          <w:color w:val="000000" w:themeColor="text1"/>
+          <w:sz w:val="22"/>
+          <w:szCs w:val="22"/>
+        </w:rPr>
+        <w:tab/>
+      </w:r>
+      <w:r>
+        <w:rPr>
+          <w:rFonts w:ascii="Times New Roman" w:hAnsi="Times New Roman" w:cs="Times New Roman"/>
+          <w:color w:val="000000" w:themeColor="text1"/>
+          <w:sz w:val="22"/>
+          <w:szCs w:val="22"/>
+        </w:rPr>
+        <w:tab/>
+      </w:r>
+      <w:r>
+        <w:rPr>
+          <w:rFonts w:ascii="Times New Roman" w:hAnsi="Times New Roman" w:cs="Times New Roman"/>
+          <w:color w:val="000000" w:themeColor="text1"/>
+          <w:sz w:val="22"/>
+          <w:szCs w:val="22"/>
+        </w:rPr>
+        <w:tab/>
+        <w:t>radius = 12</w:t>
+      </w:r>
+    </w:p>
+    <w:p>
+      <w:pPr>
+        <w:jc w:val="center"/>
+        <w:rPr>
+          <w:rFonts w:ascii="Times New Roman" w:hAnsi="Times New Roman" w:cs="Times New Roman"/>
+          <w:color w:val="000000" w:themeColor="text1"/>
+          <w:sz w:val="22"/>
+          <w:szCs w:val="22"/>
+        </w:rPr>
+      </w:pPr>
+      <w:r>
+        <w:rPr>
+          <w:rFonts w:ascii="Times New Roman" w:hAnsi="Times New Roman" w:cs="Times New Roman"/>
+          <w:color w:val="000000" w:themeColor="text1"/>
+          <w:sz w:val="22"/>
+          <w:szCs w:val="22"/>
+        </w:rPr>
+        <w:t>Figure 2-4: The resultant image</w:t>
+      </w:r>
+      <w:r>
+        <w:rPr>
+          <w:rFonts w:ascii="Times New Roman" w:hAnsi="Times New Roman" w:cs="Times New Roman"/>
+          <w:color w:val="000000" w:themeColor="text1"/>
+          <w:sz w:val="22"/>
+          <w:szCs w:val="22"/>
+        </w:rPr>
+        <w:t>s</w:t>
+      </w:r>
+      <w:r>
+        <w:rPr>
+          <w:rFonts w:ascii="Times New Roman" w:hAnsi="Times New Roman" w:cs="Times New Roman"/>
+          <w:color w:val="000000" w:themeColor="text1"/>
+          <w:sz w:val="22"/>
+          <w:szCs w:val="22"/>
+        </w:rPr>
+        <w:t xml:space="preserve"> a</w:t>
+      </w:r>
+      <w:r>
+        <w:rPr>
+          <w:rFonts w:ascii="Times New Roman" w:hAnsi="Times New Roman" w:cs="Times New Roman"/>
+          <w:color w:val="000000" w:themeColor="text1"/>
+          <w:sz w:val="22"/>
+          <w:szCs w:val="22"/>
+        </w:rPr>
+        <w:t xml:space="preserve">fter the open operation </w:t>
+      </w:r>
+      <w:r>
+        <w:rPr>
+          <w:rFonts w:ascii="Times New Roman" w:hAnsi="Times New Roman" w:cs="Times New Roman"/>
+          <w:color w:val="000000" w:themeColor="text1"/>
+          <w:sz w:val="22"/>
+          <w:szCs w:val="22"/>
+        </w:rPr>
+        <w:t>with</w:t>
+      </w:r>
+    </w:p>
+    <w:p>
+      <w:pPr>
+        <w:jc w:val="center"/>
+        <w:rPr>
+          <w:rFonts w:ascii="Times New Roman" w:hAnsi="Times New Roman" w:cs="Times New Roman"/>
+          <w:color w:val="000000" w:themeColor="text1"/>
+          <w:sz w:val="22"/>
+          <w:szCs w:val="22"/>
+        </w:rPr>
+      </w:pPr>
+      <w:r>
+        <w:rPr>
+          <w:rFonts w:ascii="Times New Roman" w:hAnsi="Times New Roman" w:cs="Times New Roman"/>
+          <w:color w:val="000000" w:themeColor="text1"/>
+          <w:sz w:val="22"/>
+          <w:szCs w:val="22"/>
+        </w:rPr>
+        <w:t xml:space="preserve">different radius of the round kernel </w:t>
+      </w:r>
+      <w:r>
+        <w:rPr>
+          <w:rFonts w:ascii="Times New Roman" w:hAnsi="Times New Roman" w:cs="Times New Roman"/>
+          <w:color w:val="000000" w:themeColor="text1"/>
+          <w:sz w:val="22"/>
+          <w:szCs w:val="22"/>
+        </w:rPr>
+        <w:t>on Sample2.raw</w:t>
+      </w:r>
+      <w:r>
+        <w:rPr>
+          <w:rFonts w:ascii="Times New Roman" w:hAnsi="Times New Roman" w:cs="Times New Roman"/>
+          <w:color w:val="000000" w:themeColor="text1"/>
+          <w:sz w:val="22"/>
+          <w:szCs w:val="22"/>
+        </w:rPr>
+        <w:t>.</w:t>
+      </w:r>
+    </w:p>
+    <w:p>
+      <w:pPr>
+        <w:pStyle w:val="a4"/>
+        <w:ind w:leftChars="0" w:left="360"/>
+        <w:rPr>
+          <w:rFonts w:ascii="Times New Roman" w:hAnsi="Times New Roman" w:cs="Times New Roman"/>
+          <w:color w:val="000000" w:themeColor="text1"/>
+        </w:rPr>
+      </w:pPr>
+      <w:r>
+        <w:rPr>
+          <w:rFonts w:ascii="Times New Roman" w:hAnsi="Times New Roman" w:cs="Times New Roman"/>
+          <w:color w:val="000000" w:themeColor="text1"/>
+        </w:rPr>
+        <w:t>However, it seems to be difficult to observe the differences of the four images in Figure 2-4. Hence, I made</w:t>
+      </w:r>
+      <w:r>
+        <w:rPr>
+          <w:rFonts w:ascii="Times New Roman" w:hAnsi="Times New Roman" w:cs="Times New Roman"/>
+          <w:color w:val="000000" w:themeColor="text1"/>
+        </w:rPr>
+        <w:t xml:space="preserve"> the following animation, which </w:t>
+      </w:r>
+      <w:r>
+        <w:rPr>
+          <w:rFonts w:ascii="Times New Roman" w:hAnsi="Times New Roman" w:cs="Times New Roman"/>
+          <w:color w:val="000000" w:themeColor="text1"/>
+        </w:rPr>
+        <w:t xml:space="preserve">reveals the unapparent differences when applying </w:t>
+      </w:r>
+      <w:r>
+        <w:rPr>
+          <w:rFonts w:ascii="Times New Roman" w:hAnsi="Times New Roman" w:cs="Times New Roman"/>
+          <w:color w:val="000000" w:themeColor="text1"/>
+        </w:rPr>
+        <w:t xml:space="preserve">the open operation with </w:t>
+      </w:r>
+      <w:r>
+        <w:rPr>
+          <w:rFonts w:ascii="Times New Roman" w:hAnsi="Times New Roman" w:cs="Times New Roman"/>
+          <w:color w:val="000000" w:themeColor="text1"/>
+        </w:rPr>
+        <w:t>different size of round kernels</w:t>
+      </w:r>
+      <w:r>
+        <w:rPr>
+          <w:rFonts w:ascii="Times New Roman" w:hAnsi="Times New Roman" w:cs="Times New Roman"/>
+          <w:color w:val="000000" w:themeColor="text1"/>
+        </w:rPr>
+        <w:t xml:space="preserve"> on Sample2.raw</w:t>
+      </w:r>
+      <w:r>
+        <w:rPr>
+          <w:rFonts w:ascii="Times New Roman" w:hAnsi="Times New Roman" w:cs="Times New Roman"/>
+          <w:color w:val="000000" w:themeColor="text1"/>
+        </w:rPr>
+        <w:t>.</w:t>
+      </w:r>
+    </w:p>
+    <w:p>
+      <w:pPr>
+        <w:pStyle w:val="a4"/>
+        <w:ind w:leftChars="0" w:left="360"/>
+        <w:jc w:val="center"/>
+        <w:rPr>
+          <w:rFonts w:ascii="Times New Roman" w:hAnsi="Times New Roman" w:cs="Times New Roman"/>
+          <w:color w:val="000000" w:themeColor="text1"/>
+        </w:rPr>
+      </w:pPr>
+      <w:hyperlink r:id="rId29" w:history="1">
+        <w:r>
+          <w:rPr>
+            <w:rStyle w:val="a3"/>
+            <w:rFonts w:ascii="Times New Roman" w:hAnsi="Times New Roman" w:cs="Times New Roman"/>
+          </w:rPr>
+          <w:t>https://www.csie.ntu.edu.tw/~b01902040/doc/DIP_hw4_Q2_Opening.gif</w:t>
+        </w:r>
+      </w:hyperlink>
+    </w:p>
+    <w:p>
+      <w:pPr>
+        <w:rPr>
+          <w:rFonts w:ascii="Times New Roman" w:hAnsi="Times New Roman" w:cs="Times New Roman"/>
+          <w:color w:val="000000" w:themeColor="text1"/>
+        </w:rPr>
+      </w:pPr>
+    </w:p>
+    <w:p>
+      <w:pPr>
         <w:rPr>
           <w:rStyle w:val="a3"/>
           <w:rFonts w:ascii="Times New Roman" w:hAnsi="Times New Roman" w:cs="Times New Roman"/>
@@ -3788,23 +5518,21 @@
           <w:rFonts w:ascii="Times New Roman" w:hAnsi="Times New Roman" w:cs="Times New Roman"/>
           <w:color w:val="000000" w:themeColor="text1"/>
         </w:rPr>
-        <w:t xml:space="preserve">Let’s denote </w:t>
-      </w:r>
-      <w:proofErr w:type="spellStart"/>
-      <w:r>
-        <w:rPr>
-          <w:rFonts w:ascii="Times New Roman" w:hAnsi="Times New Roman" w:cs="Times New Roman"/>
-          <w:color w:val="000000" w:themeColor="text1"/>
-        </w:rPr>
-        <w:t>Sample.raw</w:t>
-      </w:r>
-      <w:proofErr w:type="spellEnd"/>
-      <w:r>
-        <w:rPr>
-          <w:rFonts w:ascii="Times New Roman" w:hAnsi="Times New Roman" w:cs="Times New Roman"/>
-          <w:color w:val="000000" w:themeColor="text1"/>
-        </w:rPr>
-        <w:t xml:space="preserve"> as I. Please generate several images by the instructions below.</w:t>
+        <w:t>Let’s denote Sample</w:t>
+      </w:r>
+      <w:r>
+        <w:rPr>
+          <w:rFonts w:ascii="Times New Roman" w:hAnsi="Times New Roman" w:cs="Times New Roman"/>
+          <w:color w:val="000000" w:themeColor="text1"/>
+        </w:rPr>
+        <w:t>3</w:t>
+      </w:r>
+      <w:r>
+        <w:rPr>
+          <w:rFonts w:ascii="Times New Roman" w:hAnsi="Times New Roman" w:cs="Times New Roman"/>
+          <w:color w:val="000000" w:themeColor="text1"/>
+        </w:rPr>
+        <w:t>.raw as I. Please generate several images by the instructions below.</w:t>
       </w:r>
     </w:p>
     <w:p>
@@ -3825,7 +5553,30 @@
           <w:rFonts w:ascii="Times New Roman" w:hAnsi="Times New Roman" w:cs="Times New Roman"/>
           <w:color w:val="000000" w:themeColor="text1"/>
         </w:rPr>
-        <w:t>Transfer I to frequency domain by DFT (Discrete Fourier Transform) with centering and output the result as D.</w:t>
+        <w:t>Transfer I to frequency domain by DFT (Discrete Fourier Transform) with cent</w:t>
+      </w:r>
+      <w:r>
+        <w:rPr>
+          <w:rFonts w:ascii="Times New Roman" w:hAnsi="Times New Roman" w:cs="Times New Roman"/>
+          <w:color w:val="000000" w:themeColor="text1"/>
+        </w:rPr>
+        <w:t xml:space="preserve">ering and output the result as </w:t>
+      </w:r>
+      <m:oMath>
+        <m:r>
+          <w:rPr>
+            <w:rFonts w:ascii="Cambria Math" w:hAnsi="Cambria Math" w:cs="Times New Roman"/>
+            <w:color w:val="000000" w:themeColor="text1"/>
+          </w:rPr>
+          <m:t>D</m:t>
+        </m:r>
+      </m:oMath>
+      <w:r>
+        <w:rPr>
+          <w:rFonts w:ascii="Times New Roman" w:hAnsi="Times New Roman" w:cs="Times New Roman"/>
+          <w:color w:val="000000" w:themeColor="text1"/>
+        </w:rPr>
+        <w:t>.</w:t>
       </w:r>
     </w:p>
     <w:p>
@@ -3846,17 +5597,24 @@
           <w:rFonts w:ascii="Times New Roman" w:hAnsi="Times New Roman" w:cs="Times New Roman"/>
           <w:color w:val="000000" w:themeColor="text1"/>
         </w:rPr>
-        <w:t xml:space="preserve">Apply an ideal low-pass filter to </w:t>
-      </w:r>
-      <w:proofErr w:type="spellStart"/>
-      <w:r>
-        <w:rPr>
-          <w:rFonts w:ascii="Times New Roman" w:hAnsi="Times New Roman" w:cs="Times New Roman"/>
-          <w:color w:val="000000" w:themeColor="text1"/>
-        </w:rPr>
-        <w:t>D</w:t>
-      </w:r>
-      <w:proofErr w:type="spellEnd"/>
+        <w:t>App</w:t>
+      </w:r>
+      <w:r>
+        <w:rPr>
+          <w:rFonts w:ascii="Times New Roman" w:hAnsi="Times New Roman" w:cs="Times New Roman"/>
+          <w:color w:val="000000" w:themeColor="text1"/>
+        </w:rPr>
+        <w:t xml:space="preserve">ly an ideal low-pass filter to </w:t>
+      </w:r>
+      <m:oMath>
+        <m:r>
+          <w:rPr>
+            <w:rFonts w:ascii="Cambria Math" w:hAnsi="Cambria Math" w:cs="Times New Roman"/>
+            <w:color w:val="000000" w:themeColor="text1"/>
+          </w:rPr>
+          <m:t>D</m:t>
+        </m:r>
+      </m:oMath>
       <w:r>
         <w:rPr>
           <w:rFonts w:ascii="Times New Roman" w:hAnsi="Times New Roman" w:cs="Times New Roman"/>
@@ -4020,17 +5778,24 @@
           <w:rFonts w:ascii="Times New Roman" w:hAnsi="Times New Roman" w:cs="Times New Roman"/>
           <w:color w:val="000000" w:themeColor="text1"/>
         </w:rPr>
-        <w:t xml:space="preserve">Apply a Gaussian low-pass filter to </w:t>
-      </w:r>
-      <w:proofErr w:type="spellStart"/>
-      <w:r>
-        <w:rPr>
-          <w:rFonts w:ascii="Times New Roman" w:hAnsi="Times New Roman" w:cs="Times New Roman"/>
-          <w:color w:val="000000" w:themeColor="text1"/>
-        </w:rPr>
-        <w:t>D</w:t>
-      </w:r>
-      <w:proofErr w:type="spellEnd"/>
+        <w:t>Apply</w:t>
+      </w:r>
+      <w:r>
+        <w:rPr>
+          <w:rFonts w:ascii="Times New Roman" w:hAnsi="Times New Roman" w:cs="Times New Roman"/>
+          <w:color w:val="000000" w:themeColor="text1"/>
+        </w:rPr>
+        <w:t xml:space="preserve"> a Gaussian low-pass filter to </w:t>
+      </w:r>
+      <m:oMath>
+        <m:r>
+          <w:rPr>
+            <w:rFonts w:ascii="Cambria Math" w:hAnsi="Cambria Math" w:cs="Times New Roman"/>
+            <w:color w:val="000000" w:themeColor="text1"/>
+          </w:rPr>
+          <m:t>D</m:t>
+        </m:r>
+      </m:oMath>
       <w:r>
         <w:rPr>
           <w:rFonts w:ascii="Times New Roman" w:hAnsi="Times New Roman" w:cs="Times New Roman"/>
@@ -4348,6 +6113,8 @@
         </w:rPr>
         <w:t xml:space="preserve"> back to spatial domain by Inverse DFT. Please compare the results and provide some discussions in the report.</w:t>
       </w:r>
+      <w:bookmarkStart w:id="0" w:name="_GoBack"/>
+      <w:bookmarkEnd w:id="0"/>
     </w:p>
     <w:sectPr>
       <w:pgSz w:w="11900" w:h="16840"/>
@@ -4558,6 +6325,104 @@
     </w:lvl>
   </w:abstractNum>
   <w:abstractNum w:abstractNumId="2">
+    <w:nsid w:val="15614CF4"/>
+    <w:multiLevelType w:val="hybridMultilevel"/>
+    <w:tmpl w:val="FC6A219A"/>
+    <w:lvl w:ilvl="0" w:tplc="B0C4F790">
+      <w:start w:val="1"/>
+      <w:numFmt w:val="lowerLetter"/>
+      <w:lvlText w:val="(%1)"/>
+      <w:lvlJc w:val="left"/>
+      <w:pPr>
+        <w:ind w:left="360" w:hanging="360"/>
+      </w:pPr>
+      <w:rPr>
+        <w:rFonts w:hint="default"/>
+      </w:rPr>
+    </w:lvl>
+    <w:lvl w:ilvl="1" w:tplc="04090019" w:tentative="1">
+      <w:start w:val="1"/>
+      <w:numFmt w:val="ideographTraditional"/>
+      <w:lvlText w:val="%2、"/>
+      <w:lvlJc w:val="left"/>
+      <w:pPr>
+        <w:ind w:left="960" w:hanging="480"/>
+      </w:pPr>
+      <w:rPr>
+        <w:rFonts w:ascii="新細明體" w:eastAsia="新細明體" w:hAnsi="新細明體" w:hint="eastAsia"/>
+      </w:rPr>
+    </w:lvl>
+    <w:lvl w:ilvl="2" w:tplc="0409001B" w:tentative="1">
+      <w:start w:val="1"/>
+      <w:numFmt w:val="lowerRoman"/>
+      <w:lvlText w:val="%3."/>
+      <w:lvlJc w:val="right"/>
+      <w:pPr>
+        <w:ind w:left="1440" w:hanging="480"/>
+      </w:pPr>
+    </w:lvl>
+    <w:lvl w:ilvl="3" w:tplc="0409000F" w:tentative="1">
+      <w:start w:val="1"/>
+      <w:numFmt w:val="decimal"/>
+      <w:lvlText w:val="%4."/>
+      <w:lvlJc w:val="left"/>
+      <w:pPr>
+        <w:ind w:left="1920" w:hanging="480"/>
+      </w:pPr>
+    </w:lvl>
+    <w:lvl w:ilvl="4" w:tplc="04090019" w:tentative="1">
+      <w:start w:val="1"/>
+      <w:numFmt w:val="ideographTraditional"/>
+      <w:lvlText w:val="%5、"/>
+      <w:lvlJc w:val="left"/>
+      <w:pPr>
+        <w:ind w:left="2400" w:hanging="480"/>
+      </w:pPr>
+      <w:rPr>
+        <w:rFonts w:ascii="新細明體" w:eastAsia="新細明體" w:hAnsi="新細明體" w:hint="eastAsia"/>
+      </w:rPr>
+    </w:lvl>
+    <w:lvl w:ilvl="5" w:tplc="0409001B" w:tentative="1">
+      <w:start w:val="1"/>
+      <w:numFmt w:val="lowerRoman"/>
+      <w:lvlText w:val="%6."/>
+      <w:lvlJc w:val="right"/>
+      <w:pPr>
+        <w:ind w:left="2880" w:hanging="480"/>
+      </w:pPr>
+    </w:lvl>
+    <w:lvl w:ilvl="6" w:tplc="0409000F" w:tentative="1">
+      <w:start w:val="1"/>
+      <w:numFmt w:val="decimal"/>
+      <w:lvlText w:val="%7."/>
+      <w:lvlJc w:val="left"/>
+      <w:pPr>
+        <w:ind w:left="3360" w:hanging="480"/>
+      </w:pPr>
+    </w:lvl>
+    <w:lvl w:ilvl="7" w:tplc="04090019" w:tentative="1">
+      <w:start w:val="1"/>
+      <w:numFmt w:val="ideographTraditional"/>
+      <w:lvlText w:val="%8、"/>
+      <w:lvlJc w:val="left"/>
+      <w:pPr>
+        <w:ind w:left="3840" w:hanging="480"/>
+      </w:pPr>
+      <w:rPr>
+        <w:rFonts w:ascii="新細明體" w:eastAsia="新細明體" w:hAnsi="新細明體" w:hint="eastAsia"/>
+      </w:rPr>
+    </w:lvl>
+    <w:lvl w:ilvl="8" w:tplc="0409001B" w:tentative="1">
+      <w:start w:val="1"/>
+      <w:numFmt w:val="lowerRoman"/>
+      <w:lvlText w:val="%9."/>
+      <w:lvlJc w:val="right"/>
+      <w:pPr>
+        <w:ind w:left="4320" w:hanging="480"/>
+      </w:pPr>
+    </w:lvl>
+  </w:abstractNum>
+  <w:abstractNum w:abstractNumId="3">
     <w:nsid w:val="1CE407E0"/>
     <w:multiLevelType w:val="hybridMultilevel"/>
     <w:tmpl w:val="6232AC12"/>
@@ -4655,7 +6520,7 @@
       </w:pPr>
     </w:lvl>
   </w:abstractNum>
-  <w:abstractNum w:abstractNumId="3">
+  <w:abstractNum w:abstractNumId="4">
     <w:nsid w:val="1E060181"/>
     <w:multiLevelType w:val="hybridMultilevel"/>
     <w:tmpl w:val="8D384A3E"/>
@@ -4753,7 +6618,7 @@
       </w:pPr>
     </w:lvl>
   </w:abstractNum>
-  <w:abstractNum w:abstractNumId="4">
+  <w:abstractNum w:abstractNumId="5">
     <w:nsid w:val="2BB87B3F"/>
     <w:multiLevelType w:val="hybridMultilevel"/>
     <w:tmpl w:val="00228254"/>
@@ -4851,7 +6716,7 @@
       </w:pPr>
     </w:lvl>
   </w:abstractNum>
-  <w:abstractNum w:abstractNumId="5">
+  <w:abstractNum w:abstractNumId="6">
     <w:nsid w:val="2D02645C"/>
     <w:multiLevelType w:val="hybridMultilevel"/>
     <w:tmpl w:val="91666238"/>
@@ -4949,7 +6814,7 @@
       </w:pPr>
     </w:lvl>
   </w:abstractNum>
-  <w:abstractNum w:abstractNumId="6">
+  <w:abstractNum w:abstractNumId="7">
     <w:nsid w:val="2DFB221E"/>
     <w:multiLevelType w:val="hybridMultilevel"/>
     <w:tmpl w:val="8B800FAA"/>
@@ -5047,7 +6912,7 @@
       </w:pPr>
     </w:lvl>
   </w:abstractNum>
-  <w:abstractNum w:abstractNumId="7">
+  <w:abstractNum w:abstractNumId="8">
     <w:nsid w:val="2E08124A"/>
     <w:multiLevelType w:val="hybridMultilevel"/>
     <w:tmpl w:val="590A3EC2"/>
@@ -5160,7 +7025,7 @@
       </w:rPr>
     </w:lvl>
   </w:abstractNum>
-  <w:abstractNum w:abstractNumId="8">
+  <w:abstractNum w:abstractNumId="9">
     <w:nsid w:val="2EB06089"/>
     <w:multiLevelType w:val="hybridMultilevel"/>
     <w:tmpl w:val="65D2829C"/>
@@ -5258,7 +7123,7 @@
       </w:pPr>
     </w:lvl>
   </w:abstractNum>
-  <w:abstractNum w:abstractNumId="9">
+  <w:abstractNum w:abstractNumId="10">
     <w:nsid w:val="36854102"/>
     <w:multiLevelType w:val="hybridMultilevel"/>
     <w:tmpl w:val="1B784FD0"/>
@@ -5356,7 +7221,7 @@
       </w:pPr>
     </w:lvl>
   </w:abstractNum>
-  <w:abstractNum w:abstractNumId="10">
+  <w:abstractNum w:abstractNumId="11">
     <w:nsid w:val="37876AAD"/>
     <w:multiLevelType w:val="hybridMultilevel"/>
     <w:tmpl w:val="36AE3BC4"/>
@@ -5454,7 +7319,7 @@
       </w:pPr>
     </w:lvl>
   </w:abstractNum>
-  <w:abstractNum w:abstractNumId="11">
+  <w:abstractNum w:abstractNumId="12">
     <w:nsid w:val="392337DB"/>
     <w:multiLevelType w:val="hybridMultilevel"/>
     <w:tmpl w:val="272C3BAA"/>
@@ -5552,7 +7417,7 @@
       </w:pPr>
     </w:lvl>
   </w:abstractNum>
-  <w:abstractNum w:abstractNumId="12">
+  <w:abstractNum w:abstractNumId="13">
     <w:nsid w:val="3BA72B20"/>
     <w:multiLevelType w:val="hybridMultilevel"/>
     <w:tmpl w:val="E1D08D84"/>
@@ -5650,7 +7515,7 @@
       </w:pPr>
     </w:lvl>
   </w:abstractNum>
-  <w:abstractNum w:abstractNumId="13">
+  <w:abstractNum w:abstractNumId="14">
     <w:nsid w:val="401700E0"/>
     <w:multiLevelType w:val="hybridMultilevel"/>
     <w:tmpl w:val="B322C06E"/>
@@ -5748,7 +7613,7 @@
       </w:pPr>
     </w:lvl>
   </w:abstractNum>
-  <w:abstractNum w:abstractNumId="14">
+  <w:abstractNum w:abstractNumId="15">
     <w:nsid w:val="49DE0631"/>
     <w:multiLevelType w:val="hybridMultilevel"/>
     <w:tmpl w:val="2570AA20"/>
@@ -5846,7 +7711,7 @@
       </w:pPr>
     </w:lvl>
   </w:abstractNum>
-  <w:abstractNum w:abstractNumId="15">
+  <w:abstractNum w:abstractNumId="16">
     <w:nsid w:val="4A1252BD"/>
     <w:multiLevelType w:val="hybridMultilevel"/>
     <w:tmpl w:val="8DC8C908"/>
@@ -5944,7 +7809,7 @@
       </w:pPr>
     </w:lvl>
   </w:abstractNum>
-  <w:abstractNum w:abstractNumId="16">
+  <w:abstractNum w:abstractNumId="17">
     <w:nsid w:val="4F373D34"/>
     <w:multiLevelType w:val="hybridMultilevel"/>
     <w:tmpl w:val="F21A8338"/>
@@ -6042,7 +7907,7 @@
       </w:pPr>
     </w:lvl>
   </w:abstractNum>
-  <w:abstractNum w:abstractNumId="17">
+  <w:abstractNum w:abstractNumId="18">
     <w:nsid w:val="50574E6F"/>
     <w:multiLevelType w:val="hybridMultilevel"/>
     <w:tmpl w:val="9056B116"/>
@@ -6140,7 +8005,7 @@
       </w:pPr>
     </w:lvl>
   </w:abstractNum>
-  <w:abstractNum w:abstractNumId="18">
+  <w:abstractNum w:abstractNumId="19">
     <w:nsid w:val="514054E9"/>
     <w:multiLevelType w:val="hybridMultilevel"/>
     <w:tmpl w:val="CF28CF36"/>
@@ -6238,7 +8103,7 @@
       </w:pPr>
     </w:lvl>
   </w:abstractNum>
-  <w:abstractNum w:abstractNumId="19">
+  <w:abstractNum w:abstractNumId="20">
     <w:nsid w:val="53907035"/>
     <w:multiLevelType w:val="hybridMultilevel"/>
     <w:tmpl w:val="4386D516"/>
@@ -6336,7 +8201,7 @@
       </w:pPr>
     </w:lvl>
   </w:abstractNum>
-  <w:abstractNum w:abstractNumId="20">
+  <w:abstractNum w:abstractNumId="21">
     <w:nsid w:val="55572ECC"/>
     <w:multiLevelType w:val="hybridMultilevel"/>
     <w:tmpl w:val="2C3A323A"/>
@@ -6449,7 +8314,7 @@
       </w:rPr>
     </w:lvl>
   </w:abstractNum>
-  <w:abstractNum w:abstractNumId="21">
+  <w:abstractNum w:abstractNumId="22">
     <w:nsid w:val="5BFF10ED"/>
     <w:multiLevelType w:val="hybridMultilevel"/>
     <w:tmpl w:val="58EA74F2"/>
@@ -6547,7 +8412,7 @@
       </w:pPr>
     </w:lvl>
   </w:abstractNum>
-  <w:abstractNum w:abstractNumId="22">
+  <w:abstractNum w:abstractNumId="23">
     <w:nsid w:val="624003DF"/>
     <w:multiLevelType w:val="hybridMultilevel"/>
     <w:tmpl w:val="8D6CCCDE"/>
@@ -6645,7 +8510,7 @@
       </w:pPr>
     </w:lvl>
   </w:abstractNum>
-  <w:abstractNum w:abstractNumId="23">
+  <w:abstractNum w:abstractNumId="24">
     <w:nsid w:val="652E59DC"/>
     <w:multiLevelType w:val="hybridMultilevel"/>
     <w:tmpl w:val="2E280AD4"/>
@@ -6743,7 +8608,7 @@
       </w:pPr>
     </w:lvl>
   </w:abstractNum>
-  <w:abstractNum w:abstractNumId="24">
+  <w:abstractNum w:abstractNumId="25">
     <w:nsid w:val="67EA4E78"/>
     <w:multiLevelType w:val="hybridMultilevel"/>
     <w:tmpl w:val="04A0B702"/>
@@ -6841,7 +8706,7 @@
       </w:pPr>
     </w:lvl>
   </w:abstractNum>
-  <w:abstractNum w:abstractNumId="25">
+  <w:abstractNum w:abstractNumId="26">
     <w:nsid w:val="6A434D51"/>
     <w:multiLevelType w:val="hybridMultilevel"/>
     <w:tmpl w:val="9EACC992"/>
@@ -6939,7 +8804,7 @@
       </w:pPr>
     </w:lvl>
   </w:abstractNum>
-  <w:abstractNum w:abstractNumId="26">
+  <w:abstractNum w:abstractNumId="27">
     <w:nsid w:val="703D2D8C"/>
     <w:multiLevelType w:val="hybridMultilevel"/>
     <w:tmpl w:val="16E8228C"/>
@@ -7037,7 +8902,7 @@
       </w:pPr>
     </w:lvl>
   </w:abstractNum>
-  <w:abstractNum w:abstractNumId="27">
+  <w:abstractNum w:abstractNumId="28">
     <w:nsid w:val="70F81B63"/>
     <w:multiLevelType w:val="hybridMultilevel"/>
     <w:tmpl w:val="9B4060A4"/>
@@ -7135,7 +9000,7 @@
       </w:pPr>
     </w:lvl>
   </w:abstractNum>
-  <w:abstractNum w:abstractNumId="28">
+  <w:abstractNum w:abstractNumId="29">
     <w:nsid w:val="74A51E27"/>
     <w:multiLevelType w:val="hybridMultilevel"/>
     <w:tmpl w:val="49F8290E"/>
@@ -7233,7 +9098,7 @@
       </w:pPr>
     </w:lvl>
   </w:abstractNum>
-  <w:abstractNum w:abstractNumId="29">
+  <w:abstractNum w:abstractNumId="30">
     <w:nsid w:val="76FD1F29"/>
     <w:multiLevelType w:val="multilevel"/>
     <w:tmpl w:val="B15EEDF6"/>
@@ -7331,7 +9196,7 @@
       </w:pPr>
     </w:lvl>
   </w:abstractNum>
-  <w:abstractNum w:abstractNumId="30">
+  <w:abstractNum w:abstractNumId="31">
     <w:nsid w:val="7B234DBB"/>
     <w:multiLevelType w:val="hybridMultilevel"/>
     <w:tmpl w:val="7D4AED04"/>
@@ -7429,7 +9294,7 @@
       </w:pPr>
     </w:lvl>
   </w:abstractNum>
-  <w:abstractNum w:abstractNumId="31">
+  <w:abstractNum w:abstractNumId="32">
     <w:nsid w:val="7D85317D"/>
     <w:multiLevelType w:val="multilevel"/>
     <w:tmpl w:val="C8C8534A"/>
@@ -7527,7 +9392,7 @@
       </w:pPr>
     </w:lvl>
   </w:abstractNum>
-  <w:abstractNum w:abstractNumId="32">
+  <w:abstractNum w:abstractNumId="33">
     <w:nsid w:val="7DB4422A"/>
     <w:multiLevelType w:val="hybridMultilevel"/>
     <w:tmpl w:val="416E7B50"/>
@@ -7626,103 +9491,106 @@
     </w:lvl>
   </w:abstractNum>
   <w:num w:numId="1">
-    <w:abstractNumId w:val="14"/>
+    <w:abstractNumId w:val="15"/>
   </w:num>
   <w:num w:numId="2">
-    <w:abstractNumId w:val="23"/>
+    <w:abstractNumId w:val="24"/>
   </w:num>
   <w:num w:numId="3">
-    <w:abstractNumId w:val="15"/>
+    <w:abstractNumId w:val="16"/>
   </w:num>
   <w:num w:numId="4">
-    <w:abstractNumId w:val="32"/>
+    <w:abstractNumId w:val="33"/>
   </w:num>
   <w:num w:numId="5">
-    <w:abstractNumId w:val="3"/>
+    <w:abstractNumId w:val="4"/>
   </w:num>
   <w:num w:numId="6">
-    <w:abstractNumId w:val="22"/>
+    <w:abstractNumId w:val="23"/>
   </w:num>
   <w:num w:numId="7">
     <w:abstractNumId w:val="1"/>
   </w:num>
   <w:num w:numId="8">
-    <w:abstractNumId w:val="6"/>
+    <w:abstractNumId w:val="7"/>
   </w:num>
   <w:num w:numId="9">
-    <w:abstractNumId w:val="4"/>
+    <w:abstractNumId w:val="5"/>
   </w:num>
   <w:num w:numId="10">
-    <w:abstractNumId w:val="9"/>
+    <w:abstractNumId w:val="10"/>
   </w:num>
   <w:num w:numId="11">
+    <w:abstractNumId w:val="18"/>
+  </w:num>
+  <w:num w:numId="12">
+    <w:abstractNumId w:val="20"/>
+  </w:num>
+  <w:num w:numId="13">
+    <w:abstractNumId w:val="3"/>
+  </w:num>
+  <w:num w:numId="14">
+    <w:abstractNumId w:val="30"/>
+  </w:num>
+  <w:num w:numId="15">
     <w:abstractNumId w:val="17"/>
   </w:num>
-  <w:num w:numId="12">
+  <w:num w:numId="16">
     <w:abstractNumId w:val="19"/>
   </w:num>
-  <w:num w:numId="13">
-    <w:abstractNumId w:val="2"/>
-  </w:num>
-  <w:num w:numId="14">
-    <w:abstractNumId w:val="29"/>
-  </w:num>
-  <w:num w:numId="15">
-    <w:abstractNumId w:val="16"/>
-  </w:num>
-  <w:num w:numId="16">
-    <w:abstractNumId w:val="18"/>
-  </w:num>
   <w:num w:numId="17">
-    <w:abstractNumId w:val="24"/>
+    <w:abstractNumId w:val="25"/>
   </w:num>
   <w:num w:numId="18">
-    <w:abstractNumId w:val="13"/>
+    <w:abstractNumId w:val="14"/>
   </w:num>
   <w:num w:numId="19">
-    <w:abstractNumId w:val="21"/>
+    <w:abstractNumId w:val="22"/>
   </w:num>
   <w:num w:numId="20">
-    <w:abstractNumId w:val="26"/>
+    <w:abstractNumId w:val="27"/>
   </w:num>
   <w:num w:numId="21">
-    <w:abstractNumId w:val="8"/>
+    <w:abstractNumId w:val="9"/>
   </w:num>
   <w:num w:numId="22">
     <w:abstractNumId w:val="0"/>
   </w:num>
   <w:num w:numId="23">
+    <w:abstractNumId w:val="13"/>
+  </w:num>
+  <w:num w:numId="24">
+    <w:abstractNumId w:val="11"/>
+  </w:num>
+  <w:num w:numId="25">
+    <w:abstractNumId w:val="28"/>
+  </w:num>
+  <w:num w:numId="26">
+    <w:abstractNumId w:val="6"/>
+  </w:num>
+  <w:num w:numId="27">
+    <w:abstractNumId w:val="32"/>
+  </w:num>
+  <w:num w:numId="28">
+    <w:abstractNumId w:val="21"/>
+  </w:num>
+  <w:num w:numId="29">
+    <w:abstractNumId w:val="8"/>
+  </w:num>
+  <w:num w:numId="30">
+    <w:abstractNumId w:val="26"/>
+  </w:num>
+  <w:num w:numId="31">
+    <w:abstractNumId w:val="29"/>
+  </w:num>
+  <w:num w:numId="32">
+    <w:abstractNumId w:val="31"/>
+  </w:num>
+  <w:num w:numId="33">
     <w:abstractNumId w:val="12"/>
   </w:num>
-  <w:num w:numId="24">
-    <w:abstractNumId w:val="10"/>
-  </w:num>
-  <w:num w:numId="25">
-    <w:abstractNumId w:val="27"/>
-  </w:num>
-  <w:num w:numId="26">
-    <w:abstractNumId w:val="5"/>
-  </w:num>
-  <w:num w:numId="27">
-    <w:abstractNumId w:val="31"/>
-  </w:num>
-  <w:num w:numId="28">
-    <w:abstractNumId w:val="20"/>
-  </w:num>
-  <w:num w:numId="29">
-    <w:abstractNumId w:val="7"/>
-  </w:num>
-  <w:num w:numId="30">
-    <w:abstractNumId w:val="25"/>
-  </w:num>
-  <w:num w:numId="31">
-    <w:abstractNumId w:val="28"/>
-  </w:num>
-  <w:num w:numId="32">
-    <w:abstractNumId w:val="30"/>
-  </w:num>
-  <w:num w:numId="33">
-    <w:abstractNumId w:val="11"/>
+  <w:num w:numId="34">
+    <w:abstractNumId w:val="2"/>
   </w:num>
 </w:numbering>
 </file>

</xml_diff>